<commit_message>
review doc / add comment
</commit_message>
<xml_diff>
--- a/Documentation_du_projet_.docx
+++ b/Documentation_du_projet_.docx
@@ -21,10 +21,7 @@
     <w:p/>
     <w:p>
       <w:r>
-        <w:t>Ce projet réalisé avec NEXTJS, un Framework REACTJS.</w:t>
-      </w:r>
-      <w:r>
-        <w:t xml:space="preserve"> </w:t>
+        <w:t xml:space="preserve">Ce projet réalisé avec NEXTJS, un Framework REACTJS. </w:t>
       </w:r>
     </w:p>
     <w:p>
@@ -34,7 +31,7 @@
       <w:hyperlink r:id="rId5" w:history="1">
         <w:r>
           <w:rPr>
-            <w:rStyle w:val="Hyperlink"/>
+            <w:rStyle w:val="Lienhypertexte"/>
           </w:rPr>
           <w:t>https://next-music-isitech.herokuapp.com/</w:t>
         </w:r>
@@ -50,28 +47,36 @@
       </w:r>
       <w:proofErr w:type="spellEnd"/>
       <w:r>
-        <w:t xml:space="preserve"> et </w:t>
+        <w:t xml:space="preserve">, un </w:t>
       </w:r>
       <w:proofErr w:type="spellStart"/>
       <w:r>
+        <w:t>framework</w:t>
+      </w:r>
+      <w:proofErr w:type="spellEnd"/>
+      <w:r>
+        <w:t xml:space="preserve"> CSS et </w:t>
+      </w:r>
+      <w:proofErr w:type="spellStart"/>
+      <w:r>
         <w:t>MaterialUI</w:t>
       </w:r>
       <w:proofErr w:type="spellEnd"/>
       <w:r>
-        <w:t xml:space="preserve"> deux </w:t>
+        <w:t xml:space="preserve">, une bibliothèque de composant </w:t>
       </w:r>
       <w:proofErr w:type="spellStart"/>
       <w:r>
-        <w:t>bibliotheques</w:t>
+        <w:t>React</w:t>
       </w:r>
       <w:proofErr w:type="spellEnd"/>
       <w:r>
-        <w:t xml:space="preserve"> de composant différente.</w:t>
-      </w:r>
-    </w:p>
-    <w:p>
-      <w:r>
-        <w:t>Le projet consistait à la création d’une application web musical, a la façon de Spotify. Cette application permet l’écoute de musique et l’ajout de titre en favoris.</w:t>
+        <w:t>.</w:t>
+      </w:r>
+    </w:p>
+    <w:p>
+      <w:r>
+        <w:t>Le projet consistait à la création d’une application web musical, à la façon de Spotify. Cette application permet l’écoute de musique et l’ajout de titre en favoris.</w:t>
       </w:r>
     </w:p>
     <w:p>
@@ -95,38 +100,24 @@
         <w:rPr>
           <w:rFonts w:ascii="Calibri" w:eastAsia="Calibri" w:hAnsi="Calibri" w:cs="Calibri"/>
         </w:rPr>
-        <w:t>(</w:t>
-      </w:r>
-      <w:proofErr w:type="spellStart"/>
-      <w:r>
+        <w:t>(un site où toutes sortent de maquette y sont répertorié).</w:t>
+      </w:r>
+    </w:p>
+    <w:p>
+      <w:pPr>
         <w:rPr>
           <w:rFonts w:ascii="Calibri" w:eastAsia="Calibri" w:hAnsi="Calibri" w:cs="Calibri"/>
         </w:rPr>
-        <w:t>Dribbble</w:t>
-      </w:r>
-      <w:proofErr w:type="spellEnd"/>
-      <w:r>
-        <w:rPr>
-          <w:rFonts w:ascii="Calibri" w:eastAsia="Calibri" w:hAnsi="Calibri" w:cs="Calibri"/>
-        </w:rPr>
-        <w:t xml:space="preserve"> étant un site où toutes sortent de maquette y sont répertorié).</w:t>
-      </w:r>
-    </w:p>
-    <w:p>
-      <w:pPr>
-        <w:rPr>
-          <w:rFonts w:ascii="Calibri" w:eastAsia="Calibri" w:hAnsi="Calibri" w:cs="Calibri"/>
-        </w:rPr>
       </w:pPr>
       <w:r>
         <w:rPr>
           <w:noProof/>
         </w:rPr>
         <w:drawing>
-          <wp:inline distT="0" distB="0" distL="0" distR="0" wp14:anchorId="47D6D368" wp14:editId="2AC4B514">
-            <wp:extent cx="6045200" cy="4533900"/>
+          <wp:inline distT="0" distB="0" distL="0" distR="0" wp14:anchorId="477D5364" wp14:editId="5E390716">
+            <wp:extent cx="5943600" cy="4463415"/>
             <wp:effectExtent l="0" t="0" r="0" b="0"/>
-            <wp:docPr id="2064422877" name="Picture 2064422877"/>
+            <wp:docPr id="15" name="Image 15"/>
             <wp:cNvGraphicFramePr>
               <a:graphicFrameLocks xmlns:a="http://schemas.openxmlformats.org/drawingml/2006/main" noChangeAspect="1"/>
             </wp:cNvGraphicFramePr>
@@ -134,8 +125,10 @@
               <a:graphicData uri="http://schemas.openxmlformats.org/drawingml/2006/picture">
                 <pic:pic xmlns:pic="http://schemas.openxmlformats.org/drawingml/2006/picture">
                   <pic:nvPicPr>
-                    <pic:cNvPr id="0" name=""/>
-                    <pic:cNvPicPr/>
+                    <pic:cNvPr id="0" name="Picture 2064422877"/>
+                    <pic:cNvPicPr>
+                      <a:picLocks noChangeAspect="1" noChangeArrowheads="1"/>
+                    </pic:cNvPicPr>
                   </pic:nvPicPr>
                   <pic:blipFill>
                     <a:blip r:embed="rId6" cstate="print">
@@ -145,18 +138,23 @@
                         </a:ext>
                       </a:extLst>
                     </a:blip>
+                    <a:srcRect/>
                     <a:stretch>
                       <a:fillRect/>
                     </a:stretch>
                   </pic:blipFill>
-                  <pic:spPr>
+                  <pic:spPr bwMode="auto">
                     <a:xfrm>
                       <a:off x="0" y="0"/>
-                      <a:ext cx="6045200" cy="4533900"/>
+                      <a:ext cx="5943600" cy="4463415"/>
                     </a:xfrm>
                     <a:prstGeom prst="rect">
                       <a:avLst/>
                     </a:prstGeom>
+                    <a:noFill/>
+                    <a:ln>
+                      <a:noFill/>
+                    </a:ln>
                   </pic:spPr>
                 </pic:pic>
               </a:graphicData>
@@ -164,10 +162,10 @@
           </wp:inline>
         </w:drawing>
       </w:r>
-      <w:hyperlink r:id="rId7">
+      <w:hyperlink r:id="rId7" w:history="1">
         <w:r>
           <w:rPr>
-            <w:rStyle w:val="Hyperlink"/>
+            <w:rStyle w:val="Lienhypertexte"/>
             <w:rFonts w:ascii="Calibri" w:eastAsia="Calibri" w:hAnsi="Calibri" w:cs="Calibri"/>
           </w:rPr>
           <w:t>https://dribbble.com/shots/16618273/attachments/11648035?mode=media</w:t>
@@ -184,34 +182,41 @@
         <w:rPr>
           <w:rFonts w:ascii="Calibri" w:eastAsia="Calibri" w:hAnsi="Calibri" w:cs="Calibri"/>
         </w:rPr>
-        <w:t xml:space="preserve">Pour n’avoir aucune complication pour notre environnement de travail, nous avons </w:t>
-      </w:r>
-      <w:proofErr w:type="spellStart"/>
-      <w:r>
+        <w:t xml:space="preserve">Pour n’avoir aucune complication pour notre environnement de travail, nous avons créé plusieurs dossiers. </w:t>
+      </w:r>
+    </w:p>
+    <w:p>
+      <w:pPr>
         <w:rPr>
           <w:rFonts w:ascii="Calibri" w:eastAsia="Calibri" w:hAnsi="Calibri" w:cs="Calibri"/>
         </w:rPr>
-        <w:t>créer</w:t>
-      </w:r>
-      <w:proofErr w:type="spellEnd"/>
-      <w:r>
-        <w:rPr>
-          <w:rFonts w:ascii="Calibri" w:eastAsia="Calibri" w:hAnsi="Calibri" w:cs="Calibri"/>
-        </w:rPr>
-        <w:t xml:space="preserve"> plusieurs dossiers. </w:t>
-      </w:r>
-    </w:p>
-    <w:p>
+      </w:pPr>
       <w:r>
         <w:rPr>
           <w:noProof/>
         </w:rPr>
         <w:lastRenderedPageBreak/>
         <w:drawing>
-          <wp:inline distT="0" distB="0" distL="0" distR="0" wp14:anchorId="32E2B24B" wp14:editId="30AEB876">
+          <wp:anchor distT="0" distB="0" distL="114300" distR="114300" simplePos="0" relativeHeight="251659264" behindDoc="1" locked="0" layoutInCell="1" allowOverlap="1" wp14:anchorId="73FF2097" wp14:editId="3BEA63EB">
+            <wp:simplePos x="0" y="0"/>
+            <wp:positionH relativeFrom="margin">
+              <wp:posOffset>3971925</wp:posOffset>
+            </wp:positionH>
+            <wp:positionV relativeFrom="paragraph">
+              <wp:posOffset>0</wp:posOffset>
+            </wp:positionV>
             <wp:extent cx="2171700" cy="3533775"/>
-            <wp:effectExtent l="0" t="0" r="0" b="0"/>
-            <wp:docPr id="1063540091" name="Picture 1063540091"/>
+            <wp:effectExtent l="0" t="0" r="0" b="9525"/>
+            <wp:wrapTight wrapText="bothSides">
+              <wp:wrapPolygon edited="0">
+                <wp:start x="0" y="0"/>
+                <wp:lineTo x="0" y="21542"/>
+                <wp:lineTo x="21411" y="21542"/>
+                <wp:lineTo x="21411" y="0"/>
+                <wp:lineTo x="0" y="0"/>
+              </wp:wrapPolygon>
+            </wp:wrapTight>
+            <wp:docPr id="18" name="Image 18"/>
             <wp:cNvGraphicFramePr>
               <a:graphicFrameLocks xmlns:a="http://schemas.openxmlformats.org/drawingml/2006/main" noChangeAspect="1"/>
             </wp:cNvGraphicFramePr>
@@ -219,8 +224,10 @@
               <a:graphicData uri="http://schemas.openxmlformats.org/drawingml/2006/picture">
                 <pic:pic xmlns:pic="http://schemas.openxmlformats.org/drawingml/2006/picture">
                   <pic:nvPicPr>
-                    <pic:cNvPr id="0" name=""/>
-                    <pic:cNvPicPr/>
+                    <pic:cNvPr id="0" name="Picture 1063540091"/>
+                    <pic:cNvPicPr>
+                      <a:picLocks noChangeAspect="1" noChangeArrowheads="1"/>
+                    </pic:cNvPicPr>
                   </pic:nvPicPr>
                   <pic:blipFill>
                     <a:blip r:embed="rId8">
@@ -230,11 +237,12 @@
                         </a:ext>
                       </a:extLst>
                     </a:blip>
+                    <a:srcRect/>
                     <a:stretch>
                       <a:fillRect/>
                     </a:stretch>
                   </pic:blipFill>
-                  <pic:spPr>
+                  <pic:spPr bwMode="auto">
                     <a:xfrm>
                       <a:off x="0" y="0"/>
                       <a:ext cx="2171700" cy="3533775"/>
@@ -242,21 +250,29 @@
                     <a:prstGeom prst="rect">
                       <a:avLst/>
                     </a:prstGeom>
+                    <a:noFill/>
                   </pic:spPr>
                 </pic:pic>
               </a:graphicData>
             </a:graphic>
-          </wp:inline>
+            <wp14:sizeRelH relativeFrom="page">
+              <wp14:pctWidth>0</wp14:pctWidth>
+            </wp14:sizeRelH>
+            <wp14:sizeRelV relativeFrom="page">
+              <wp14:pctHeight>0</wp14:pctHeight>
+            </wp14:sizeRelV>
+          </wp:anchor>
         </w:drawing>
       </w:r>
     </w:p>
     <w:p>
       <w:pPr>
-        <w:pStyle w:val="ListParagraph"/>
+        <w:pStyle w:val="Paragraphedeliste"/>
         <w:numPr>
           <w:ilvl w:val="0"/>
-          <w:numId w:val="3"/>
+          <w:numId w:val="4"/>
         </w:numPr>
+        <w:spacing w:line="256" w:lineRule="auto"/>
         <w:rPr>
           <w:rFonts w:eastAsiaTheme="minorEastAsia"/>
         </w:rPr>
@@ -267,11 +283,12 @@
     </w:p>
     <w:p>
       <w:pPr>
-        <w:pStyle w:val="ListParagraph"/>
+        <w:pStyle w:val="Paragraphedeliste"/>
         <w:numPr>
           <w:ilvl w:val="0"/>
-          <w:numId w:val="2"/>
+          <w:numId w:val="5"/>
         </w:numPr>
+        <w:spacing w:line="256" w:lineRule="auto"/>
         <w:rPr>
           <w:rFonts w:eastAsiaTheme="minorEastAsia"/>
         </w:rPr>
@@ -290,11 +307,12 @@
     </w:p>
     <w:p>
       <w:pPr>
-        <w:pStyle w:val="ListParagraph"/>
+        <w:pStyle w:val="Paragraphedeliste"/>
         <w:numPr>
           <w:ilvl w:val="0"/>
-          <w:numId w:val="2"/>
+          <w:numId w:val="5"/>
         </w:numPr>
+        <w:spacing w:line="256" w:lineRule="auto"/>
       </w:pPr>
       <w:r>
         <w:t xml:space="preserve">Le dossier </w:t>
@@ -310,11 +328,12 @@
     </w:p>
     <w:p>
       <w:pPr>
-        <w:pStyle w:val="ListParagraph"/>
+        <w:pStyle w:val="Paragraphedeliste"/>
         <w:numPr>
           <w:ilvl w:val="0"/>
-          <w:numId w:val="2"/>
+          <w:numId w:val="5"/>
         </w:numPr>
+        <w:spacing w:line="256" w:lineRule="auto"/>
       </w:pPr>
       <w:r>
         <w:t xml:space="preserve">Le dossier </w:t>
@@ -330,28 +349,25 @@
     </w:p>
     <w:p>
       <w:pPr>
-        <w:pStyle w:val="ListParagraph"/>
+        <w:pStyle w:val="Paragraphedeliste"/>
         <w:numPr>
           <w:ilvl w:val="0"/>
-          <w:numId w:val="2"/>
+          <w:numId w:val="5"/>
         </w:numPr>
-      </w:pPr>
-      <w:r>
-        <w:t xml:space="preserve">Le dossier pages pour créer nos pages sur l’application. Un fichier sera converti directement en page avec </w:t>
-      </w:r>
-      <w:proofErr w:type="spellStart"/>
-      <w:r>
-        <w:t>NextJs</w:t>
-      </w:r>
-      <w:proofErr w:type="spellEnd"/>
-    </w:p>
-    <w:p>
-      <w:pPr>
-        <w:pStyle w:val="ListParagraph"/>
+        <w:spacing w:line="256" w:lineRule="auto"/>
+      </w:pPr>
+      <w:r>
+        <w:t>Le dossier pages pour créer nos pages sur l’application. Un fichier sera converti directement en page grâce à NEXTJS avec comme chemin d’accès/route le chemin qu’il possède dans le dossier page.</w:t>
+      </w:r>
+    </w:p>
+    <w:p>
+      <w:pPr>
+        <w:pStyle w:val="Paragraphedeliste"/>
         <w:numPr>
           <w:ilvl w:val="0"/>
-          <w:numId w:val="2"/>
+          <w:numId w:val="5"/>
         </w:numPr>
+        <w:spacing w:line="256" w:lineRule="auto"/>
       </w:pPr>
       <w:r>
         <w:t>Le dossier public qui sert à stocker des images, des sons, des assets...</w:t>
@@ -359,11 +375,12 @@
     </w:p>
     <w:p>
       <w:pPr>
-        <w:pStyle w:val="ListParagraph"/>
+        <w:pStyle w:val="Paragraphedeliste"/>
         <w:numPr>
           <w:ilvl w:val="0"/>
-          <w:numId w:val="2"/>
+          <w:numId w:val="5"/>
         </w:numPr>
+        <w:spacing w:line="256" w:lineRule="auto"/>
       </w:pPr>
       <w:r>
         <w:t>Styles pour les fichiers CSS de l’app</w:t>
@@ -371,11 +388,12 @@
     </w:p>
     <w:p>
       <w:pPr>
-        <w:pStyle w:val="ListParagraph"/>
+        <w:pStyle w:val="Paragraphedeliste"/>
         <w:numPr>
           <w:ilvl w:val="0"/>
-          <w:numId w:val="2"/>
+          <w:numId w:val="5"/>
         </w:numPr>
+        <w:spacing w:line="256" w:lineRule="auto"/>
       </w:pPr>
       <w:r>
         <w:t xml:space="preserve">Et utility pour des fonctions réutilisable </w:t>
@@ -389,11 +407,12 @@
     </w:p>
     <w:p>
       <w:pPr>
-        <w:pStyle w:val="ListParagraph"/>
+        <w:pStyle w:val="Paragraphedeliste"/>
         <w:numPr>
           <w:ilvl w:val="0"/>
-          <w:numId w:val="1"/>
+          <w:numId w:val="6"/>
         </w:numPr>
+        <w:spacing w:line="256" w:lineRule="auto"/>
         <w:rPr>
           <w:rFonts w:eastAsiaTheme="minorEastAsia"/>
         </w:rPr>
@@ -404,11 +423,12 @@
     </w:p>
     <w:p>
       <w:pPr>
-        <w:pStyle w:val="ListParagraph"/>
+        <w:pStyle w:val="Paragraphedeliste"/>
         <w:numPr>
           <w:ilvl w:val="0"/>
-          <w:numId w:val="1"/>
+          <w:numId w:val="6"/>
         </w:numPr>
+        <w:spacing w:line="256" w:lineRule="auto"/>
       </w:pPr>
       <w:r>
         <w:t>Page d’accueil</w:t>
@@ -416,11 +436,12 @@
     </w:p>
     <w:p>
       <w:pPr>
-        <w:pStyle w:val="ListParagraph"/>
+        <w:pStyle w:val="Paragraphedeliste"/>
         <w:numPr>
           <w:ilvl w:val="0"/>
-          <w:numId w:val="1"/>
+          <w:numId w:val="6"/>
         </w:numPr>
+        <w:spacing w:line="256" w:lineRule="auto"/>
       </w:pPr>
       <w:r>
         <w:t>La bibliothèque de musique</w:t>
@@ -428,11 +449,12 @@
     </w:p>
     <w:p>
       <w:pPr>
-        <w:pStyle w:val="ListParagraph"/>
+        <w:pStyle w:val="Paragraphedeliste"/>
         <w:numPr>
           <w:ilvl w:val="0"/>
-          <w:numId w:val="1"/>
+          <w:numId w:val="6"/>
         </w:numPr>
+        <w:spacing w:line="256" w:lineRule="auto"/>
       </w:pPr>
       <w:r>
         <w:t>La page de favoris</w:t>
@@ -440,9 +462,21 @@
     </w:p>
     <w:p>
       <w:r>
-        <w:t>Si l’utilisateur n’est pas connecté il naviguera vers la page de login sinon sur la page d’accueil.</w:t>
-      </w:r>
-    </w:p>
+        <w:t>Si l’utilisateur n’est pas connecté il sera automatiquement redirigé vers la page de login sinon sur la page d’accueil.</w:t>
+      </w:r>
+    </w:p>
+    <w:p>
+      <w:r>
+        <w:rPr>
+          <w:rFonts w:ascii="Times New Roman" w:hAnsi="Times New Roman" w:cs="Times New Roman"/>
+          <w:sz w:val="24"/>
+          <w:szCs w:val="24"/>
+          <w:lang w:eastAsia="fr-FR"/>
+        </w:rPr>
+        <w:br w:type="page"/>
+      </w:r>
+    </w:p>
+    <w:p/>
     <w:p>
       <w:pPr>
         <w:rPr>
@@ -464,12 +498,11 @@
     </w:p>
     <w:p>
       <w:r>
-        <w:lastRenderedPageBreak/>
         <w:t xml:space="preserve">Lorsqu’un utilisateur veut se connecter nous enregistrons ces données non sensibles dans le </w:t>
       </w:r>
       <w:proofErr w:type="spellStart"/>
       <w:r>
-        <w:t>localstorage</w:t>
+        <w:t>LocalStorage</w:t>
       </w:r>
       <w:proofErr w:type="spellEnd"/>
       <w:r>
@@ -509,15 +542,18 @@
       </w:r>
     </w:p>
     <w:p>
+      <w:pPr>
+        <w:jc w:val="center"/>
+      </w:pPr>
       <w:r>
         <w:rPr>
           <w:noProof/>
         </w:rPr>
         <w:drawing>
-          <wp:inline distT="0" distB="0" distL="0" distR="0" wp14:anchorId="32EE4B91" wp14:editId="1FC3251E">
-            <wp:extent cx="1981200" cy="800100"/>
-            <wp:effectExtent l="0" t="0" r="0" b="0"/>
-            <wp:docPr id="1112668982" name="Picture 1112668982"/>
+          <wp:inline distT="0" distB="0" distL="0" distR="0" wp14:anchorId="2DF50735" wp14:editId="092B6427">
+            <wp:extent cx="1982470" cy="797560"/>
+            <wp:effectExtent l="0" t="0" r="0" b="2540"/>
+            <wp:docPr id="14" name="Image 14" descr="Une image contenant texte&#10;&#10;Description générée automatiquement"/>
             <wp:cNvGraphicFramePr>
               <a:graphicFrameLocks xmlns:a="http://schemas.openxmlformats.org/drawingml/2006/main" noChangeAspect="1"/>
             </wp:cNvGraphicFramePr>
@@ -525,8 +561,10 @@
               <a:graphicData uri="http://schemas.openxmlformats.org/drawingml/2006/picture">
                 <pic:pic xmlns:pic="http://schemas.openxmlformats.org/drawingml/2006/picture">
                   <pic:nvPicPr>
-                    <pic:cNvPr id="0" name=""/>
-                    <pic:cNvPicPr/>
+                    <pic:cNvPr id="14" name="Image 14" descr="Une image contenant texte&#10;&#10;Description générée automatiquement"/>
+                    <pic:cNvPicPr>
+                      <a:picLocks noChangeAspect="1" noChangeArrowheads="1"/>
+                    </pic:cNvPicPr>
                   </pic:nvPicPr>
                   <pic:blipFill>
                     <a:blip r:embed="rId9">
@@ -536,18 +574,23 @@
                         </a:ext>
                       </a:extLst>
                     </a:blip>
+                    <a:srcRect/>
                     <a:stretch>
                       <a:fillRect/>
                     </a:stretch>
                   </pic:blipFill>
-                  <pic:spPr>
+                  <pic:spPr bwMode="auto">
                     <a:xfrm>
                       <a:off x="0" y="0"/>
-                      <a:ext cx="1981200" cy="800100"/>
+                      <a:ext cx="1982470" cy="797560"/>
                     </a:xfrm>
                     <a:prstGeom prst="rect">
                       <a:avLst/>
                     </a:prstGeom>
+                    <a:noFill/>
+                    <a:ln>
+                      <a:noFill/>
+                    </a:ln>
                   </pic:spPr>
                 </pic:pic>
               </a:graphicData>
@@ -557,15 +600,18 @@
       </w:r>
     </w:p>
     <w:p>
+      <w:pPr>
+        <w:jc w:val="center"/>
+      </w:pPr>
       <w:r>
         <w:rPr>
           <w:noProof/>
         </w:rPr>
         <w:drawing>
-          <wp:inline distT="0" distB="0" distL="0" distR="0" wp14:anchorId="216C3653" wp14:editId="31246086">
-            <wp:extent cx="4572000" cy="752475"/>
-            <wp:effectExtent l="0" t="0" r="0" b="0"/>
-            <wp:docPr id="275059284" name="Picture 275059284"/>
+          <wp:inline distT="0" distB="0" distL="0" distR="0" wp14:anchorId="2C225AF7" wp14:editId="0B3F3D5D">
+            <wp:extent cx="4572000" cy="753745"/>
+            <wp:effectExtent l="0" t="0" r="0" b="8255"/>
+            <wp:docPr id="13" name="Image 13" descr="Une image contenant texte&#10;&#10;Description générée automatiquement"/>
             <wp:cNvGraphicFramePr>
               <a:graphicFrameLocks xmlns:a="http://schemas.openxmlformats.org/drawingml/2006/main" noChangeAspect="1"/>
             </wp:cNvGraphicFramePr>
@@ -573,8 +619,10 @@
               <a:graphicData uri="http://schemas.openxmlformats.org/drawingml/2006/picture">
                 <pic:pic xmlns:pic="http://schemas.openxmlformats.org/drawingml/2006/picture">
                   <pic:nvPicPr>
-                    <pic:cNvPr id="0" name=""/>
-                    <pic:cNvPicPr/>
+                    <pic:cNvPr id="13" name="Image 13" descr="Une image contenant texte&#10;&#10;Description générée automatiquement"/>
+                    <pic:cNvPicPr>
+                      <a:picLocks noChangeAspect="1" noChangeArrowheads="1"/>
+                    </pic:cNvPicPr>
                   </pic:nvPicPr>
                   <pic:blipFill>
                     <a:blip r:embed="rId10">
@@ -584,18 +632,23 @@
                         </a:ext>
                       </a:extLst>
                     </a:blip>
+                    <a:srcRect/>
                     <a:stretch>
                       <a:fillRect/>
                     </a:stretch>
                   </pic:blipFill>
-                  <pic:spPr>
+                  <pic:spPr bwMode="auto">
                     <a:xfrm>
                       <a:off x="0" y="0"/>
-                      <a:ext cx="4572000" cy="752475"/>
+                      <a:ext cx="4572000" cy="753745"/>
                     </a:xfrm>
                     <a:prstGeom prst="rect">
                       <a:avLst/>
                     </a:prstGeom>
+                    <a:noFill/>
+                    <a:ln>
+                      <a:noFill/>
+                    </a:ln>
                   </pic:spPr>
                 </pic:pic>
               </a:graphicData>
@@ -605,15 +658,18 @@
       </w:r>
     </w:p>
     <w:p>
+      <w:pPr>
+        <w:jc w:val="center"/>
+      </w:pPr>
       <w:r>
         <w:rPr>
           <w:noProof/>
         </w:rPr>
         <w:drawing>
-          <wp:inline distT="0" distB="0" distL="0" distR="0" wp14:anchorId="0C705DE1" wp14:editId="6D81AC9A">
-            <wp:extent cx="4572000" cy="2362200"/>
+          <wp:inline distT="0" distB="0" distL="0" distR="0" wp14:anchorId="3D087FFC" wp14:editId="61363B64">
+            <wp:extent cx="4572000" cy="2362835"/>
             <wp:effectExtent l="0" t="0" r="0" b="0"/>
-            <wp:docPr id="905181330" name="Picture 905181330"/>
+            <wp:docPr id="12" name="Image 12" descr="Une image contenant texte&#10;&#10;Description générée automatiquement"/>
             <wp:cNvGraphicFramePr>
               <a:graphicFrameLocks xmlns:a="http://schemas.openxmlformats.org/drawingml/2006/main" noChangeAspect="1"/>
             </wp:cNvGraphicFramePr>
@@ -621,8 +677,10 @@
               <a:graphicData uri="http://schemas.openxmlformats.org/drawingml/2006/picture">
                 <pic:pic xmlns:pic="http://schemas.openxmlformats.org/drawingml/2006/picture">
                   <pic:nvPicPr>
-                    <pic:cNvPr id="0" name=""/>
-                    <pic:cNvPicPr/>
+                    <pic:cNvPr id="12" name="Image 12" descr="Une image contenant texte&#10;&#10;Description générée automatiquement"/>
+                    <pic:cNvPicPr>
+                      <a:picLocks noChangeAspect="1" noChangeArrowheads="1"/>
+                    </pic:cNvPicPr>
                   </pic:nvPicPr>
                   <pic:blipFill>
                     <a:blip r:embed="rId11">
@@ -632,18 +690,23 @@
                         </a:ext>
                       </a:extLst>
                     </a:blip>
+                    <a:srcRect/>
                     <a:stretch>
                       <a:fillRect/>
                     </a:stretch>
                   </pic:blipFill>
-                  <pic:spPr>
+                  <pic:spPr bwMode="auto">
                     <a:xfrm>
                       <a:off x="0" y="0"/>
-                      <a:ext cx="4572000" cy="2362200"/>
+                      <a:ext cx="4572000" cy="2362835"/>
                     </a:xfrm>
                     <a:prstGeom prst="rect">
                       <a:avLst/>
                     </a:prstGeom>
+                    <a:noFill/>
+                    <a:ln>
+                      <a:noFill/>
+                    </a:ln>
                   </pic:spPr>
                 </pic:pic>
               </a:graphicData>
@@ -653,15 +716,18 @@
       </w:r>
     </w:p>
     <w:p>
+      <w:pPr>
+        <w:jc w:val="center"/>
+      </w:pPr>
       <w:r>
         <w:rPr>
           <w:noProof/>
         </w:rPr>
         <w:drawing>
-          <wp:inline distT="0" distB="0" distL="0" distR="0" wp14:anchorId="0BA1B351" wp14:editId="345CA76C">
+          <wp:inline distT="0" distB="0" distL="0" distR="0" wp14:anchorId="0A22C09D" wp14:editId="1307036D">
             <wp:extent cx="4572000" cy="1009650"/>
             <wp:effectExtent l="0" t="0" r="0" b="0"/>
-            <wp:docPr id="1534220445" name="Picture 1534220445"/>
+            <wp:docPr id="11" name="Image 11" descr="Une image contenant texte&#10;&#10;Description générée automatiquement"/>
             <wp:cNvGraphicFramePr>
               <a:graphicFrameLocks xmlns:a="http://schemas.openxmlformats.org/drawingml/2006/main" noChangeAspect="1"/>
             </wp:cNvGraphicFramePr>
@@ -669,8 +735,10 @@
               <a:graphicData uri="http://schemas.openxmlformats.org/drawingml/2006/picture">
                 <pic:pic xmlns:pic="http://schemas.openxmlformats.org/drawingml/2006/picture">
                   <pic:nvPicPr>
-                    <pic:cNvPr id="0" name=""/>
-                    <pic:cNvPicPr/>
+                    <pic:cNvPr id="0" name="Picture 1534220445" descr="Une image contenant texte&#10;&#10;Description générée automatiquement"/>
+                    <pic:cNvPicPr>
+                      <a:picLocks noChangeAspect="1" noChangeArrowheads="1"/>
+                    </pic:cNvPicPr>
                   </pic:nvPicPr>
                   <pic:blipFill>
                     <a:blip r:embed="rId12">
@@ -680,11 +748,12 @@
                         </a:ext>
                       </a:extLst>
                     </a:blip>
+                    <a:srcRect/>
                     <a:stretch>
                       <a:fillRect/>
                     </a:stretch>
                   </pic:blipFill>
-                  <pic:spPr>
+                  <pic:spPr bwMode="auto">
                     <a:xfrm>
                       <a:off x="0" y="0"/>
                       <a:ext cx="4572000" cy="1009650"/>
@@ -692,6 +761,10 @@
                     <a:prstGeom prst="rect">
                       <a:avLst/>
                     </a:prstGeom>
+                    <a:noFill/>
+                    <a:ln>
+                      <a:noFill/>
+                    </a:ln>
                   </pic:spPr>
                 </pic:pic>
               </a:graphicData>
@@ -730,15 +803,19 @@
       </w:r>
     </w:p>
     <w:p>
+      <w:pPr>
+        <w:jc w:val="center"/>
+      </w:pPr>
       <w:r>
         <w:rPr>
           <w:noProof/>
         </w:rPr>
+        <w:lastRenderedPageBreak/>
         <w:drawing>
-          <wp:inline distT="0" distB="0" distL="0" distR="0" wp14:anchorId="7CBEBA80" wp14:editId="7226F017">
-            <wp:extent cx="4572000" cy="990600"/>
-            <wp:effectExtent l="0" t="0" r="0" b="0"/>
-            <wp:docPr id="350562530" name="Picture 350562530"/>
+          <wp:inline distT="0" distB="0" distL="0" distR="0" wp14:anchorId="7244073F" wp14:editId="28E54580">
+            <wp:extent cx="4572000" cy="987425"/>
+            <wp:effectExtent l="0" t="0" r="0" b="3175"/>
+            <wp:docPr id="10" name="Image 10"/>
             <wp:cNvGraphicFramePr>
               <a:graphicFrameLocks xmlns:a="http://schemas.openxmlformats.org/drawingml/2006/main" noChangeAspect="1"/>
             </wp:cNvGraphicFramePr>
@@ -746,8 +823,10 @@
               <a:graphicData uri="http://schemas.openxmlformats.org/drawingml/2006/picture">
                 <pic:pic xmlns:pic="http://schemas.openxmlformats.org/drawingml/2006/picture">
                   <pic:nvPicPr>
-                    <pic:cNvPr id="0" name=""/>
-                    <pic:cNvPicPr/>
+                    <pic:cNvPr id="0" name="Picture 350562530"/>
+                    <pic:cNvPicPr>
+                      <a:picLocks noChangeAspect="1" noChangeArrowheads="1"/>
+                    </pic:cNvPicPr>
                   </pic:nvPicPr>
                   <pic:blipFill>
                     <a:blip r:embed="rId13">
@@ -757,18 +836,23 @@
                         </a:ext>
                       </a:extLst>
                     </a:blip>
+                    <a:srcRect/>
                     <a:stretch>
                       <a:fillRect/>
                     </a:stretch>
                   </pic:blipFill>
-                  <pic:spPr>
+                  <pic:spPr bwMode="auto">
                     <a:xfrm>
                       <a:off x="0" y="0"/>
-                      <a:ext cx="4572000" cy="990600"/>
+                      <a:ext cx="4572000" cy="987425"/>
                     </a:xfrm>
                     <a:prstGeom prst="rect">
                       <a:avLst/>
                     </a:prstGeom>
+                    <a:noFill/>
+                    <a:ln>
+                      <a:noFill/>
+                    </a:ln>
                   </pic:spPr>
                 </pic:pic>
               </a:graphicData>
@@ -779,28 +863,30 @@
     </w:p>
     <w:p>
       <w:r>
-        <w:lastRenderedPageBreak/>
-        <w:t xml:space="preserve">Nous avons ce composant Player que nous affichons tout le temps peu importe la page. Comme le login il utilise aussi le </w:t>
-      </w:r>
-      <w:proofErr w:type="spellStart"/>
-      <w:r>
-        <w:t>Context</w:t>
-      </w:r>
-      <w:proofErr w:type="spellEnd"/>
-      <w:r>
-        <w:t xml:space="preserve">. </w:t>
-      </w:r>
-    </w:p>
-    <w:p>
-      <w:r>
         <w:rPr>
           <w:noProof/>
         </w:rPr>
         <w:drawing>
-          <wp:inline distT="0" distB="0" distL="0" distR="0" wp14:anchorId="1DED8126" wp14:editId="0ACE60F3">
+          <wp:anchor distT="0" distB="0" distL="114300" distR="114300" simplePos="0" relativeHeight="251660288" behindDoc="1" locked="0" layoutInCell="1" allowOverlap="1" wp14:anchorId="1D9236DF" wp14:editId="5CDB853C">
+            <wp:simplePos x="0" y="0"/>
+            <wp:positionH relativeFrom="margin">
+              <wp:posOffset>5000625</wp:posOffset>
+            </wp:positionH>
+            <wp:positionV relativeFrom="paragraph">
+              <wp:posOffset>285115</wp:posOffset>
+            </wp:positionV>
             <wp:extent cx="1323975" cy="933450"/>
-            <wp:effectExtent l="0" t="0" r="0" b="0"/>
-            <wp:docPr id="974309522" name="Picture 974309522"/>
+            <wp:effectExtent l="0" t="0" r="9525" b="0"/>
+            <wp:wrapTight wrapText="bothSides">
+              <wp:wrapPolygon edited="0">
+                <wp:start x="0" y="0"/>
+                <wp:lineTo x="0" y="21159"/>
+                <wp:lineTo x="21445" y="21159"/>
+                <wp:lineTo x="21445" y="0"/>
+                <wp:lineTo x="0" y="0"/>
+              </wp:wrapPolygon>
+            </wp:wrapTight>
+            <wp:docPr id="17" name="Image 17" descr="Une image contenant texte&#10;&#10;Description générée automatiquement"/>
             <wp:cNvGraphicFramePr>
               <a:graphicFrameLocks xmlns:a="http://schemas.openxmlformats.org/drawingml/2006/main" noChangeAspect="1"/>
             </wp:cNvGraphicFramePr>
@@ -808,8 +894,10 @@
               <a:graphicData uri="http://schemas.openxmlformats.org/drawingml/2006/picture">
                 <pic:pic xmlns:pic="http://schemas.openxmlformats.org/drawingml/2006/picture">
                   <pic:nvPicPr>
-                    <pic:cNvPr id="0" name=""/>
-                    <pic:cNvPicPr/>
+                    <pic:cNvPr id="0" name="Picture 974309522" descr="Une image contenant texte&#10;&#10;Description générée automatiquement"/>
+                    <pic:cNvPicPr>
+                      <a:picLocks noChangeAspect="1" noChangeArrowheads="1"/>
+                    </pic:cNvPicPr>
                   </pic:nvPicPr>
                   <pic:blipFill>
                     <a:blip r:embed="rId14">
@@ -819,11 +907,12 @@
                         </a:ext>
                       </a:extLst>
                     </a:blip>
+                    <a:srcRect/>
                     <a:stretch>
                       <a:fillRect/>
                     </a:stretch>
                   </pic:blipFill>
-                  <pic:spPr>
+                  <pic:spPr bwMode="auto">
                     <a:xfrm>
                       <a:off x="0" y="0"/>
                       <a:ext cx="1323975" cy="933450"/>
@@ -831,17 +920,22 @@
                     <a:prstGeom prst="rect">
                       <a:avLst/>
                     </a:prstGeom>
+                    <a:noFill/>
                   </pic:spPr>
                 </pic:pic>
               </a:graphicData>
             </a:graphic>
-          </wp:inline>
+            <wp14:sizeRelH relativeFrom="page">
+              <wp14:pctWidth>0</wp14:pctWidth>
+            </wp14:sizeRelH>
+            <wp14:sizeRelV relativeFrom="page">
+              <wp14:pctHeight>0</wp14:pctHeight>
+            </wp14:sizeRelV>
+          </wp:anchor>
         </w:drawing>
       </w:r>
-    </w:p>
-    <w:p>
-      <w:r>
-        <w:t xml:space="preserve">Nous avons des états initiaux, puis quand on clique sur le bouton Play nous mettons a jours l’état avec la fonction dispatch venant de </w:t>
+      <w:r>
+        <w:t xml:space="preserve">Nous avons ce composant Player que nous affichons tout le temps peu importe la page. Comme le login il utilise aussi le </w:t>
       </w:r>
       <w:proofErr w:type="spellStart"/>
       <w:r>
@@ -849,6 +943,19 @@
       </w:r>
       <w:proofErr w:type="spellEnd"/>
       <w:r>
+        <w:t xml:space="preserve">. </w:t>
+      </w:r>
+    </w:p>
+    <w:p>
+      <w:r>
+        <w:t xml:space="preserve">Nous avons des états initiaux, puis quand on clique sur le bouton Play nous mettons à jours l’état avec la fonction dispatch venant de </w:t>
+      </w:r>
+      <w:proofErr w:type="spellStart"/>
+      <w:r>
+        <w:t>Context</w:t>
+      </w:r>
+      <w:proofErr w:type="spellEnd"/>
+      <w:r>
         <w:t>.</w:t>
       </w:r>
     </w:p>
@@ -858,10 +965,10 @@
           <w:noProof/>
         </w:rPr>
         <w:drawing>
-          <wp:inline distT="0" distB="0" distL="0" distR="0" wp14:anchorId="65D8205A" wp14:editId="7114FC62">
-            <wp:extent cx="4105275" cy="238125"/>
-            <wp:effectExtent l="0" t="0" r="0" b="0"/>
-            <wp:docPr id="2087755365" name="Picture 2087755365"/>
+          <wp:inline distT="0" distB="0" distL="0" distR="0" wp14:anchorId="36D6EF47" wp14:editId="599CAAAB">
+            <wp:extent cx="4110990" cy="241300"/>
+            <wp:effectExtent l="0" t="0" r="3810" b="6350"/>
+            <wp:docPr id="9" name="Image 9"/>
             <wp:cNvGraphicFramePr>
               <a:graphicFrameLocks xmlns:a="http://schemas.openxmlformats.org/drawingml/2006/main" noChangeAspect="1"/>
             </wp:cNvGraphicFramePr>
@@ -869,8 +976,10 @@
               <a:graphicData uri="http://schemas.openxmlformats.org/drawingml/2006/picture">
                 <pic:pic xmlns:pic="http://schemas.openxmlformats.org/drawingml/2006/picture">
                   <pic:nvPicPr>
-                    <pic:cNvPr id="0" name=""/>
-                    <pic:cNvPicPr/>
+                    <pic:cNvPr id="0" name="Picture 2087755365"/>
+                    <pic:cNvPicPr>
+                      <a:picLocks noChangeAspect="1" noChangeArrowheads="1"/>
+                    </pic:cNvPicPr>
                   </pic:nvPicPr>
                   <pic:blipFill>
                     <a:blip r:embed="rId15">
@@ -880,18 +989,23 @@
                         </a:ext>
                       </a:extLst>
                     </a:blip>
+                    <a:srcRect/>
                     <a:stretch>
                       <a:fillRect/>
                     </a:stretch>
                   </pic:blipFill>
-                  <pic:spPr>
+                  <pic:spPr bwMode="auto">
                     <a:xfrm>
                       <a:off x="0" y="0"/>
-                      <a:ext cx="4105275" cy="238125"/>
+                      <a:ext cx="4110990" cy="241300"/>
                     </a:xfrm>
                     <a:prstGeom prst="rect">
                       <a:avLst/>
                     </a:prstGeom>
+                    <a:noFill/>
+                    <a:ln>
+                      <a:noFill/>
+                    </a:ln>
                   </pic:spPr>
                 </pic:pic>
               </a:graphicData>
@@ -911,10 +1025,10 @@
           <w:noProof/>
         </w:rPr>
         <w:drawing>
-          <wp:inline distT="0" distB="0" distL="0" distR="0" wp14:anchorId="1118A807" wp14:editId="26890AA5">
-            <wp:extent cx="3295650" cy="533400"/>
+          <wp:inline distT="0" distB="0" distL="0" distR="0" wp14:anchorId="6EA64624" wp14:editId="40186D48">
+            <wp:extent cx="3299460" cy="534035"/>
             <wp:effectExtent l="0" t="0" r="0" b="0"/>
-            <wp:docPr id="1660280816" name="Picture 1660280816"/>
+            <wp:docPr id="8" name="Image 8" descr="Une image contenant texte, orange, sombre, fermer&#10;&#10;Description générée automatiquement"/>
             <wp:cNvGraphicFramePr>
               <a:graphicFrameLocks xmlns:a="http://schemas.openxmlformats.org/drawingml/2006/main" noChangeAspect="1"/>
             </wp:cNvGraphicFramePr>
@@ -922,8 +1036,10 @@
               <a:graphicData uri="http://schemas.openxmlformats.org/drawingml/2006/picture">
                 <pic:pic xmlns:pic="http://schemas.openxmlformats.org/drawingml/2006/picture">
                   <pic:nvPicPr>
-                    <pic:cNvPr id="0" name=""/>
-                    <pic:cNvPicPr/>
+                    <pic:cNvPr id="0" name="Picture 1660280816" descr="Une image contenant texte, orange, sombre, fermer&#10;&#10;Description générée automatiquement"/>
+                    <pic:cNvPicPr>
+                      <a:picLocks noChangeAspect="1" noChangeArrowheads="1"/>
+                    </pic:cNvPicPr>
                   </pic:nvPicPr>
                   <pic:blipFill>
                     <a:blip r:embed="rId16">
@@ -933,18 +1049,23 @@
                         </a:ext>
                       </a:extLst>
                     </a:blip>
+                    <a:srcRect/>
                     <a:stretch>
                       <a:fillRect/>
                     </a:stretch>
                   </pic:blipFill>
-                  <pic:spPr>
+                  <pic:spPr bwMode="auto">
                     <a:xfrm>
                       <a:off x="0" y="0"/>
-                      <a:ext cx="3295650" cy="533400"/>
+                      <a:ext cx="3299460" cy="534035"/>
                     </a:xfrm>
                     <a:prstGeom prst="rect">
                       <a:avLst/>
                     </a:prstGeom>
+                    <a:noFill/>
+                    <a:ln>
+                      <a:noFill/>
+                    </a:ln>
                   </pic:spPr>
                 </pic:pic>
               </a:graphicData>
@@ -984,19 +1105,22 @@
       </w:r>
       <w:proofErr w:type="spellEnd"/>
       <w:r>
-        <w:t xml:space="preserve"> nous avons juste repris les sons stocker dans notre projets. </w:t>
-      </w:r>
-    </w:p>
-    <w:p>
+        <w:t xml:space="preserve"> nous avons juste repris les sons stocker dans notre projet. </w:t>
+      </w:r>
+    </w:p>
+    <w:p>
+      <w:pPr>
+        <w:jc w:val="center"/>
+      </w:pPr>
       <w:r>
         <w:rPr>
           <w:noProof/>
         </w:rPr>
         <w:drawing>
-          <wp:inline distT="0" distB="0" distL="0" distR="0" wp14:anchorId="6F424E7E" wp14:editId="5100A61C">
-            <wp:extent cx="4572000" cy="1666875"/>
-            <wp:effectExtent l="0" t="0" r="0" b="0"/>
-            <wp:docPr id="849384071" name="Picture 849384071"/>
+          <wp:inline distT="0" distB="0" distL="0" distR="0" wp14:anchorId="7BDDBAA0" wp14:editId="3DEEFF5D">
+            <wp:extent cx="4572000" cy="1668145"/>
+            <wp:effectExtent l="0" t="0" r="0" b="8255"/>
+            <wp:docPr id="7" name="Image 7" descr="Une image contenant texte&#10;&#10;Description générée automatiquement"/>
             <wp:cNvGraphicFramePr>
               <a:graphicFrameLocks xmlns:a="http://schemas.openxmlformats.org/drawingml/2006/main" noChangeAspect="1"/>
             </wp:cNvGraphicFramePr>
@@ -1004,8 +1128,10 @@
               <a:graphicData uri="http://schemas.openxmlformats.org/drawingml/2006/picture">
                 <pic:pic xmlns:pic="http://schemas.openxmlformats.org/drawingml/2006/picture">
                   <pic:nvPicPr>
-                    <pic:cNvPr id="0" name=""/>
-                    <pic:cNvPicPr/>
+                    <pic:cNvPr id="0" name="Picture 849384071" descr="Une image contenant texte&#10;&#10;Description générée automatiquement"/>
+                    <pic:cNvPicPr>
+                      <a:picLocks noChangeAspect="1" noChangeArrowheads="1"/>
+                    </pic:cNvPicPr>
                   </pic:nvPicPr>
                   <pic:blipFill>
                     <a:blip r:embed="rId17">
@@ -1015,18 +1141,23 @@
                         </a:ext>
                       </a:extLst>
                     </a:blip>
+                    <a:srcRect/>
                     <a:stretch>
                       <a:fillRect/>
                     </a:stretch>
                   </pic:blipFill>
-                  <pic:spPr>
+                  <pic:spPr bwMode="auto">
                     <a:xfrm>
                       <a:off x="0" y="0"/>
-                      <a:ext cx="4572000" cy="1666875"/>
+                      <a:ext cx="4572000" cy="1668145"/>
                     </a:xfrm>
                     <a:prstGeom prst="rect">
                       <a:avLst/>
                     </a:prstGeom>
+                    <a:noFill/>
+                    <a:ln>
+                      <a:noFill/>
+                    </a:ln>
                   </pic:spPr>
                 </pic:pic>
               </a:graphicData>
@@ -1041,15 +1172,18 @@
       </w:r>
     </w:p>
     <w:p>
+      <w:pPr>
+        <w:jc w:val="center"/>
+      </w:pPr>
       <w:r>
         <w:rPr>
           <w:noProof/>
         </w:rPr>
         <w:drawing>
-          <wp:inline distT="0" distB="0" distL="0" distR="0" wp14:anchorId="74429AD4" wp14:editId="5AD8767F">
-            <wp:extent cx="3476625" cy="933450"/>
-            <wp:effectExtent l="0" t="0" r="0" b="0"/>
-            <wp:docPr id="1314516929" name="Picture 1314516929"/>
+          <wp:inline distT="0" distB="0" distL="0" distR="0" wp14:anchorId="044D8D88" wp14:editId="72002921">
+            <wp:extent cx="3482340" cy="936625"/>
+            <wp:effectExtent l="0" t="0" r="3810" b="0"/>
+            <wp:docPr id="6" name="Image 6" descr="Une image contenant texte&#10;&#10;Description générée automatiquement"/>
             <wp:cNvGraphicFramePr>
               <a:graphicFrameLocks xmlns:a="http://schemas.openxmlformats.org/drawingml/2006/main" noChangeAspect="1"/>
             </wp:cNvGraphicFramePr>
@@ -1057,8 +1191,10 @@
               <a:graphicData uri="http://schemas.openxmlformats.org/drawingml/2006/picture">
                 <pic:pic xmlns:pic="http://schemas.openxmlformats.org/drawingml/2006/picture">
                   <pic:nvPicPr>
-                    <pic:cNvPr id="0" name=""/>
-                    <pic:cNvPicPr/>
+                    <pic:cNvPr id="0" name="Picture 1314516929" descr="Une image contenant texte&#10;&#10;Description générée automatiquement"/>
+                    <pic:cNvPicPr>
+                      <a:picLocks noChangeAspect="1" noChangeArrowheads="1"/>
+                    </pic:cNvPicPr>
                   </pic:nvPicPr>
                   <pic:blipFill>
                     <a:blip r:embed="rId18">
@@ -1068,18 +1204,23 @@
                         </a:ext>
                       </a:extLst>
                     </a:blip>
+                    <a:srcRect/>
                     <a:stretch>
                       <a:fillRect/>
                     </a:stretch>
                   </pic:blipFill>
-                  <pic:spPr>
+                  <pic:spPr bwMode="auto">
                     <a:xfrm>
                       <a:off x="0" y="0"/>
-                      <a:ext cx="3476625" cy="933450"/>
+                      <a:ext cx="3482340" cy="936625"/>
                     </a:xfrm>
                     <a:prstGeom prst="rect">
                       <a:avLst/>
                     </a:prstGeom>
+                    <a:noFill/>
+                    <a:ln>
+                      <a:noFill/>
+                    </a:ln>
                   </pic:spPr>
                 </pic:pic>
               </a:graphicData>
@@ -1118,12 +1259,31 @@
           <w:sz w:val="28"/>
           <w:szCs w:val="28"/>
         </w:rPr>
+        <w:br w:type="page"/>
+      </w:r>
+    </w:p>
+    <w:p>
+      <w:pPr>
+        <w:rPr>
+          <w:b/>
+          <w:bCs/>
+          <w:sz w:val="28"/>
+          <w:szCs w:val="28"/>
+        </w:rPr>
+      </w:pPr>
+      <w:r>
+        <w:rPr>
+          <w:b/>
+          <w:bCs/>
+          <w:sz w:val="28"/>
+          <w:szCs w:val="28"/>
+        </w:rPr>
+        <w:lastRenderedPageBreak/>
         <w:t>Mais comment fait-on pour ajouter des sons sur la page Favoris ?</w:t>
       </w:r>
     </w:p>
     <w:p>
       <w:r>
-        <w:lastRenderedPageBreak/>
         <w:t xml:space="preserve">Encore une fois, tout simplement grâce au </w:t>
       </w:r>
       <w:proofErr w:type="spellStart"/>
@@ -1136,15 +1296,18 @@
       </w:r>
     </w:p>
     <w:p>
+      <w:pPr>
+        <w:jc w:val="center"/>
+      </w:pPr>
       <w:r>
         <w:rPr>
           <w:noProof/>
         </w:rPr>
         <w:drawing>
-          <wp:inline distT="0" distB="0" distL="0" distR="0" wp14:anchorId="60FA6F97" wp14:editId="317E10CE">
-            <wp:extent cx="4572000" cy="1676400"/>
-            <wp:effectExtent l="0" t="0" r="0" b="0"/>
-            <wp:docPr id="733608610" name="Picture 733608610"/>
+          <wp:inline distT="0" distB="0" distL="0" distR="0" wp14:anchorId="2E3B4232" wp14:editId="467097AC">
+            <wp:extent cx="4572000" cy="1675130"/>
+            <wp:effectExtent l="0" t="0" r="0" b="1270"/>
+            <wp:docPr id="5" name="Image 5" descr="Une image contenant texte&#10;&#10;Description générée automatiquement"/>
             <wp:cNvGraphicFramePr>
               <a:graphicFrameLocks xmlns:a="http://schemas.openxmlformats.org/drawingml/2006/main" noChangeAspect="1"/>
             </wp:cNvGraphicFramePr>
@@ -1152,8 +1315,10 @@
               <a:graphicData uri="http://schemas.openxmlformats.org/drawingml/2006/picture">
                 <pic:pic xmlns:pic="http://schemas.openxmlformats.org/drawingml/2006/picture">
                   <pic:nvPicPr>
-                    <pic:cNvPr id="0" name=""/>
-                    <pic:cNvPicPr/>
+                    <pic:cNvPr id="0" name="Picture 733608610" descr="Une image contenant texte&#10;&#10;Description générée automatiquement"/>
+                    <pic:cNvPicPr>
+                      <a:picLocks noChangeAspect="1" noChangeArrowheads="1"/>
+                    </pic:cNvPicPr>
                   </pic:nvPicPr>
                   <pic:blipFill>
                     <a:blip r:embed="rId19">
@@ -1163,18 +1328,23 @@
                         </a:ext>
                       </a:extLst>
                     </a:blip>
+                    <a:srcRect/>
                     <a:stretch>
                       <a:fillRect/>
                     </a:stretch>
                   </pic:blipFill>
-                  <pic:spPr>
+                  <pic:spPr bwMode="auto">
                     <a:xfrm>
                       <a:off x="0" y="0"/>
-                      <a:ext cx="4572000" cy="1676400"/>
+                      <a:ext cx="4572000" cy="1675130"/>
                     </a:xfrm>
                     <a:prstGeom prst="rect">
                       <a:avLst/>
                     </a:prstGeom>
+                    <a:noFill/>
+                    <a:ln>
+                      <a:noFill/>
+                    </a:ln>
                   </pic:spPr>
                 </pic:pic>
               </a:graphicData>
@@ -1189,15 +1359,18 @@
       </w:r>
     </w:p>
     <w:p>
+      <w:pPr>
+        <w:jc w:val="center"/>
+      </w:pPr>
       <w:r>
         <w:rPr>
           <w:noProof/>
         </w:rPr>
         <w:drawing>
-          <wp:inline distT="0" distB="0" distL="0" distR="0" wp14:anchorId="1B12E410" wp14:editId="426B9F1D">
-            <wp:extent cx="4572000" cy="381000"/>
-            <wp:effectExtent l="0" t="0" r="0" b="0"/>
-            <wp:docPr id="1070503061" name="Picture 1070503061"/>
+          <wp:inline distT="0" distB="0" distL="0" distR="0" wp14:anchorId="32673CF3" wp14:editId="0684251B">
+            <wp:extent cx="4572000" cy="380365"/>
+            <wp:effectExtent l="0" t="0" r="0" b="635"/>
+            <wp:docPr id="4" name="Image 4" descr="Une image contenant texte&#10;&#10;Description générée automatiquement"/>
             <wp:cNvGraphicFramePr>
               <a:graphicFrameLocks xmlns:a="http://schemas.openxmlformats.org/drawingml/2006/main" noChangeAspect="1"/>
             </wp:cNvGraphicFramePr>
@@ -1205,8 +1378,10 @@
               <a:graphicData uri="http://schemas.openxmlformats.org/drawingml/2006/picture">
                 <pic:pic xmlns:pic="http://schemas.openxmlformats.org/drawingml/2006/picture">
                   <pic:nvPicPr>
-                    <pic:cNvPr id="0" name=""/>
-                    <pic:cNvPicPr/>
+                    <pic:cNvPr id="0" name="Picture 1070503061" descr="Une image contenant texte&#10;&#10;Description générée automatiquement"/>
+                    <pic:cNvPicPr>
+                      <a:picLocks noChangeAspect="1" noChangeArrowheads="1"/>
+                    </pic:cNvPicPr>
                   </pic:nvPicPr>
                   <pic:blipFill>
                     <a:blip r:embed="rId20">
@@ -1216,18 +1391,23 @@
                         </a:ext>
                       </a:extLst>
                     </a:blip>
+                    <a:srcRect/>
                     <a:stretch>
                       <a:fillRect/>
                     </a:stretch>
                   </pic:blipFill>
-                  <pic:spPr>
+                  <pic:spPr bwMode="auto">
                     <a:xfrm>
                       <a:off x="0" y="0"/>
-                      <a:ext cx="4572000" cy="381000"/>
+                      <a:ext cx="4572000" cy="380365"/>
                     </a:xfrm>
                     <a:prstGeom prst="rect">
                       <a:avLst/>
                     </a:prstGeom>
+                    <a:noFill/>
+                    <a:ln>
+                      <a:noFill/>
+                    </a:ln>
                   </pic:spPr>
                 </pic:pic>
               </a:graphicData>
@@ -1242,15 +1422,18 @@
       </w:r>
     </w:p>
     <w:p>
+      <w:pPr>
+        <w:jc w:val="center"/>
+      </w:pPr>
       <w:r>
         <w:rPr>
           <w:noProof/>
         </w:rPr>
         <w:drawing>
-          <wp:inline distT="0" distB="0" distL="0" distR="0" wp14:anchorId="190E2D2F" wp14:editId="287EF3A0">
-            <wp:extent cx="4572000" cy="485775"/>
+          <wp:inline distT="0" distB="0" distL="0" distR="0" wp14:anchorId="3D9A0660" wp14:editId="32A5AF62">
+            <wp:extent cx="4572000" cy="482600"/>
             <wp:effectExtent l="0" t="0" r="0" b="0"/>
-            <wp:docPr id="2059850376" name="Picture 2059850376"/>
+            <wp:docPr id="3" name="Image 3" descr="Une image contenant texte, intérieur, fermer&#10;&#10;Description générée automatiquement"/>
             <wp:cNvGraphicFramePr>
               <a:graphicFrameLocks xmlns:a="http://schemas.openxmlformats.org/drawingml/2006/main" noChangeAspect="1"/>
             </wp:cNvGraphicFramePr>
@@ -1258,8 +1441,10 @@
               <a:graphicData uri="http://schemas.openxmlformats.org/drawingml/2006/picture">
                 <pic:pic xmlns:pic="http://schemas.openxmlformats.org/drawingml/2006/picture">
                   <pic:nvPicPr>
-                    <pic:cNvPr id="0" name=""/>
-                    <pic:cNvPicPr/>
+                    <pic:cNvPr id="0" name="Picture 2059850376" descr="Une image contenant texte, intérieur, fermer&#10;&#10;Description générée automatiquement"/>
+                    <pic:cNvPicPr>
+                      <a:picLocks noChangeAspect="1" noChangeArrowheads="1"/>
+                    </pic:cNvPicPr>
                   </pic:nvPicPr>
                   <pic:blipFill>
                     <a:blip r:embed="rId21">
@@ -1269,18 +1454,23 @@
                         </a:ext>
                       </a:extLst>
                     </a:blip>
+                    <a:srcRect/>
                     <a:stretch>
                       <a:fillRect/>
                     </a:stretch>
                   </pic:blipFill>
-                  <pic:spPr>
+                  <pic:spPr bwMode="auto">
                     <a:xfrm>
                       <a:off x="0" y="0"/>
-                      <a:ext cx="4572000" cy="485775"/>
+                      <a:ext cx="4572000" cy="482600"/>
                     </a:xfrm>
                     <a:prstGeom prst="rect">
                       <a:avLst/>
                     </a:prstGeom>
+                    <a:noFill/>
+                    <a:ln>
+                      <a:noFill/>
+                    </a:ln>
                   </pic:spPr>
                 </pic:pic>
               </a:graphicData>
@@ -1295,10 +1485,10 @@
           <w:noProof/>
         </w:rPr>
         <w:drawing>
-          <wp:inline distT="0" distB="0" distL="0" distR="0" wp14:anchorId="50372D24" wp14:editId="7B43D5A1">
-            <wp:extent cx="6305550" cy="2246352"/>
+          <wp:inline distT="0" distB="0" distL="0" distR="0" wp14:anchorId="58F37162" wp14:editId="075D4EAE">
+            <wp:extent cx="5943600" cy="2114550"/>
             <wp:effectExtent l="0" t="0" r="0" b="0"/>
-            <wp:docPr id="281491882" name="Picture 281491882"/>
+            <wp:docPr id="2" name="Image 2" descr="Une image contenant texte, intérieur, moniteur&#10;&#10;Description générée automatiquement"/>
             <wp:cNvGraphicFramePr>
               <a:graphicFrameLocks xmlns:a="http://schemas.openxmlformats.org/drawingml/2006/main" noChangeAspect="1"/>
             </wp:cNvGraphicFramePr>
@@ -1306,8 +1496,10 @@
               <a:graphicData uri="http://schemas.openxmlformats.org/drawingml/2006/picture">
                 <pic:pic xmlns:pic="http://schemas.openxmlformats.org/drawingml/2006/picture">
                   <pic:nvPicPr>
-                    <pic:cNvPr id="0" name=""/>
-                    <pic:cNvPicPr/>
+                    <pic:cNvPr id="0" name="Picture 281491882" descr="Une image contenant texte, intérieur, moniteur&#10;&#10;Description générée automatiquement"/>
+                    <pic:cNvPicPr>
+                      <a:picLocks noChangeAspect="1" noChangeArrowheads="1"/>
+                    </pic:cNvPicPr>
                   </pic:nvPicPr>
                   <pic:blipFill>
                     <a:blip r:embed="rId22" cstate="print">
@@ -1317,18 +1509,23 @@
                         </a:ext>
                       </a:extLst>
                     </a:blip>
+                    <a:srcRect/>
                     <a:stretch>
                       <a:fillRect/>
                     </a:stretch>
                   </pic:blipFill>
-                  <pic:spPr>
+                  <pic:spPr bwMode="auto">
                     <a:xfrm>
                       <a:off x="0" y="0"/>
-                      <a:ext cx="6305550" cy="2246352"/>
+                      <a:ext cx="5943600" cy="2114550"/>
                     </a:xfrm>
                     <a:prstGeom prst="rect">
                       <a:avLst/>
                     </a:prstGeom>
+                    <a:noFill/>
+                    <a:ln>
+                      <a:noFill/>
+                    </a:ln>
                   </pic:spPr>
                 </pic:pic>
               </a:graphicData>
@@ -1339,6 +1536,7 @@
     </w:p>
     <w:p>
       <w:pPr>
+        <w:spacing w:line="259" w:lineRule="auto"/>
         <w:rPr>
           <w:b/>
           <w:bCs/>
@@ -1353,6 +1551,26 @@
           <w:sz w:val="28"/>
           <w:szCs w:val="28"/>
         </w:rPr>
+        <w:br w:type="page"/>
+      </w:r>
+    </w:p>
+    <w:p>
+      <w:pPr>
+        <w:rPr>
+          <w:b/>
+          <w:bCs/>
+          <w:sz w:val="28"/>
+          <w:szCs w:val="28"/>
+        </w:rPr>
+      </w:pPr>
+      <w:r>
+        <w:rPr>
+          <w:b/>
+          <w:bCs/>
+          <w:sz w:val="28"/>
+          <w:szCs w:val="28"/>
+        </w:rPr>
+        <w:lastRenderedPageBreak/>
         <w:t>Recherche de musique</w:t>
       </w:r>
     </w:p>
@@ -1386,7 +1604,7 @@
       </w:r>
       <w:proofErr w:type="spellStart"/>
       <w:r>
-        <w:t>react</w:t>
+        <w:t>React</w:t>
       </w:r>
       <w:proofErr w:type="spellEnd"/>
       <w:r>
@@ -1398,12 +1616,19 @@
         <w:rPr>
           <w:noProof/>
         </w:rPr>
-        <w:lastRenderedPageBreak/>
         <w:drawing>
-          <wp:inline distT="0" distB="0" distL="0" distR="0" wp14:anchorId="0800599F" wp14:editId="58084B46">
-            <wp:extent cx="6326372" cy="3400425"/>
+          <wp:anchor distT="0" distB="0" distL="114300" distR="114300" simplePos="0" relativeHeight="251661312" behindDoc="0" locked="0" layoutInCell="1" allowOverlap="1" wp14:anchorId="0D4FBFCA" wp14:editId="4A047615">
+            <wp:simplePos x="0" y="0"/>
+            <wp:positionH relativeFrom="margin">
+              <wp:align>center</wp:align>
+            </wp:positionH>
+            <wp:positionV relativeFrom="paragraph">
+              <wp:posOffset>3205480</wp:posOffset>
+            </wp:positionV>
+            <wp:extent cx="3760013" cy="3949361"/>
             <wp:effectExtent l="0" t="0" r="0" b="0"/>
-            <wp:docPr id="1123223822" name="Picture 1123223822"/>
+            <wp:wrapNone/>
+            <wp:docPr id="16" name="Image 16" descr="Une image contenant texte, capture d’écran, moniteur, équipement électronique&#10;&#10;Description générée automatiquement"/>
             <wp:cNvGraphicFramePr>
               <a:graphicFrameLocks xmlns:a="http://schemas.openxmlformats.org/drawingml/2006/main" noChangeAspect="1"/>
             </wp:cNvGraphicFramePr>
@@ -1411,7 +1636,121 @@
               <a:graphicData uri="http://schemas.openxmlformats.org/drawingml/2006/picture">
                 <pic:pic xmlns:pic="http://schemas.openxmlformats.org/drawingml/2006/picture">
                   <pic:nvPicPr>
-                    <pic:cNvPr id="0" name=""/>
+                    <pic:cNvPr id="0" name="Picture 292490320" descr="Une image contenant texte, capture d’écran, moniteur, équipement électronique&#10;&#10;Description générée automatiquement"/>
+                    <pic:cNvPicPr>
+                      <a:picLocks noChangeAspect="1" noChangeArrowheads="1"/>
+                    </pic:cNvPicPr>
+                  </pic:nvPicPr>
+                  <pic:blipFill>
+                    <a:blip r:embed="rId23">
+                      <a:extLst>
+                        <a:ext uri="{28A0092B-C50C-407E-A947-70E740481C1C}">
+                          <a14:useLocalDpi xmlns:a14="http://schemas.microsoft.com/office/drawing/2010/main" val="0"/>
+                        </a:ext>
+                      </a:extLst>
+                    </a:blip>
+                    <a:srcRect/>
+                    <a:stretch>
+                      <a:fillRect/>
+                    </a:stretch>
+                  </pic:blipFill>
+                  <pic:spPr bwMode="auto">
+                    <a:xfrm>
+                      <a:off x="0" y="0"/>
+                      <a:ext cx="3760013" cy="3949361"/>
+                    </a:xfrm>
+                    <a:prstGeom prst="rect">
+                      <a:avLst/>
+                    </a:prstGeom>
+                    <a:noFill/>
+                  </pic:spPr>
+                </pic:pic>
+              </a:graphicData>
+            </a:graphic>
+            <wp14:sizeRelH relativeFrom="page">
+              <wp14:pctWidth>0</wp14:pctWidth>
+            </wp14:sizeRelH>
+            <wp14:sizeRelV relativeFrom="page">
+              <wp14:pctHeight>0</wp14:pctHeight>
+            </wp14:sizeRelV>
+          </wp:anchor>
+        </w:drawing>
+      </w:r>
+      <w:r>
+        <w:rPr>
+          <w:noProof/>
+        </w:rPr>
+        <w:drawing>
+          <wp:inline distT="0" distB="0" distL="0" distR="0" wp14:anchorId="0E5194A5" wp14:editId="6164AF3B">
+            <wp:extent cx="5939790" cy="3196590"/>
+            <wp:effectExtent l="0" t="0" r="3810" b="3810"/>
+            <wp:docPr id="1" name="Image 1" descr="Une image contenant texte&#10;&#10;Description générée automatiquement"/>
+            <wp:cNvGraphicFramePr>
+              <a:graphicFrameLocks xmlns:a="http://schemas.openxmlformats.org/drawingml/2006/main" noChangeAspect="1"/>
+            </wp:cNvGraphicFramePr>
+            <a:graphic xmlns:a="http://schemas.openxmlformats.org/drawingml/2006/main">
+              <a:graphicData uri="http://schemas.openxmlformats.org/drawingml/2006/picture">
+                <pic:pic xmlns:pic="http://schemas.openxmlformats.org/drawingml/2006/picture">
+                  <pic:nvPicPr>
+                    <pic:cNvPr id="0" name="Picture 1123223822" descr="Une image contenant texte&#10;&#10;Description générée automatiquement"/>
+                    <pic:cNvPicPr>
+                      <a:picLocks noChangeAspect="1" noChangeArrowheads="1"/>
+                    </pic:cNvPicPr>
+                  </pic:nvPicPr>
+                  <pic:blipFill>
+                    <a:blip r:embed="rId24">
+                      <a:extLst>
+                        <a:ext uri="{28A0092B-C50C-407E-A947-70E740481C1C}">
+                          <a14:useLocalDpi xmlns:a14="http://schemas.microsoft.com/office/drawing/2010/main" val="0"/>
+                        </a:ext>
+                      </a:extLst>
+                    </a:blip>
+                    <a:srcRect/>
+                    <a:stretch>
+                      <a:fillRect/>
+                    </a:stretch>
+                  </pic:blipFill>
+                  <pic:spPr bwMode="auto">
+                    <a:xfrm>
+                      <a:off x="0" y="0"/>
+                      <a:ext cx="5939790" cy="3196590"/>
+                    </a:xfrm>
+                    <a:prstGeom prst="rect">
+                      <a:avLst/>
+                    </a:prstGeom>
+                    <a:noFill/>
+                    <a:ln>
+                      <a:noFill/>
+                    </a:ln>
+                  </pic:spPr>
+                </pic:pic>
+              </a:graphicData>
+            </a:graphic>
+          </wp:inline>
+        </w:drawing>
+      </w:r>
+    </w:p>
+    <w:p>
+      <w:pPr>
+        <w:jc w:val="center"/>
+      </w:pPr>
+      <w:r>
+        <w:rPr>
+          <w:noProof/>
+        </w:rPr>
+        <w:drawing>
+          <wp:inline distT="0" distB="0" distL="0" distR="0" wp14:anchorId="3929FDB6" wp14:editId="3ECB6123">
+            <wp:extent cx="2955341" cy="3104078"/>
+            <wp:effectExtent l="0" t="0" r="0" b="1270"/>
+            <wp:docPr id="292490320" name="Picture 292490320" descr="Une image contenant texte, capture d’écran, moniteur, équipement électronique&#10;&#10;Description générée automatiquement"/>
+            <wp:cNvGraphicFramePr>
+              <a:graphicFrameLocks xmlns:a="http://schemas.openxmlformats.org/drawingml/2006/main" noChangeAspect="1"/>
+            </wp:cNvGraphicFramePr>
+            <a:graphic xmlns:a="http://schemas.openxmlformats.org/drawingml/2006/main">
+              <a:graphicData uri="http://schemas.openxmlformats.org/drawingml/2006/picture">
+                <pic:pic xmlns:pic="http://schemas.openxmlformats.org/drawingml/2006/picture">
+                  <pic:nvPicPr>
+                    <pic:cNvPr id="292490320" name="Picture 292490320" descr="Une image contenant texte, capture d’écran, moniteur, équipement électronique&#10;&#10;Description générée automatiquement"/>
                     <pic:cNvPicPr/>
                   </pic:nvPicPr>
                   <pic:blipFill>
@@ -1429,7 +1768,7 @@
                   <pic:spPr>
                     <a:xfrm>
                       <a:off x="0" y="0"/>
-                      <a:ext cx="6326372" cy="3400425"/>
+                      <a:ext cx="2960180" cy="3109160"/>
                     </a:xfrm>
                     <a:prstGeom prst="rect">
                       <a:avLst/>
@@ -1441,53 +1780,8 @@
           </wp:inline>
         </w:drawing>
       </w:r>
-      <w:r>
-        <w:rPr>
-          <w:noProof/>
-        </w:rPr>
-        <w:drawing>
-          <wp:inline distT="0" distB="0" distL="0" distR="0" wp14:anchorId="0BFC1A49" wp14:editId="46F8A1F5">
-            <wp:extent cx="4352925" cy="4572000"/>
-            <wp:effectExtent l="0" t="0" r="0" b="0"/>
-            <wp:docPr id="292490320" name="Picture 292490320"/>
-            <wp:cNvGraphicFramePr>
-              <a:graphicFrameLocks xmlns:a="http://schemas.openxmlformats.org/drawingml/2006/main" noChangeAspect="1"/>
-            </wp:cNvGraphicFramePr>
-            <a:graphic xmlns:a="http://schemas.openxmlformats.org/drawingml/2006/main">
-              <a:graphicData uri="http://schemas.openxmlformats.org/drawingml/2006/picture">
-                <pic:pic xmlns:pic="http://schemas.openxmlformats.org/drawingml/2006/picture">
-                  <pic:nvPicPr>
-                    <pic:cNvPr id="0" name=""/>
-                    <pic:cNvPicPr/>
-                  </pic:nvPicPr>
-                  <pic:blipFill>
-                    <a:blip r:embed="rId24">
-                      <a:extLst>
-                        <a:ext uri="{28A0092B-C50C-407E-A947-70E740481C1C}">
-                          <a14:useLocalDpi xmlns:a14="http://schemas.microsoft.com/office/drawing/2010/main" val="0"/>
-                        </a:ext>
-                      </a:extLst>
-                    </a:blip>
-                    <a:stretch>
-                      <a:fillRect/>
-                    </a:stretch>
-                  </pic:blipFill>
-                  <pic:spPr>
-                    <a:xfrm>
-                      <a:off x="0" y="0"/>
-                      <a:ext cx="4352925" cy="4572000"/>
-                    </a:xfrm>
-                    <a:prstGeom prst="rect">
-                      <a:avLst/>
-                    </a:prstGeom>
-                  </pic:spPr>
-                </pic:pic>
-              </a:graphicData>
-            </a:graphic>
-          </wp:inline>
-        </w:drawing>
-      </w:r>
-    </w:p>
+    </w:p>
+    <w:p/>
     <w:sectPr>
       <w:pgSz w:w="12240" w:h="15840"/>
       <w:pgMar w:top="1440" w:right="1440" w:bottom="1440" w:left="1440" w:header="720" w:footer="720" w:gutter="0"/>
@@ -1839,14 +2133,50 @@
       </w:rPr>
     </w:lvl>
   </w:abstractNum>
-  <w:num w:numId="1">
+  <w:num w:numId="1" w16cid:durableId="1308052069">
     <w:abstractNumId w:val="0"/>
   </w:num>
-  <w:num w:numId="2">
+  <w:num w:numId="2" w16cid:durableId="2045670947">
     <w:abstractNumId w:val="1"/>
   </w:num>
-  <w:num w:numId="3">
+  <w:num w:numId="3" w16cid:durableId="316883590">
     <w:abstractNumId w:val="2"/>
+  </w:num>
+  <w:num w:numId="4" w16cid:durableId="985167398">
+    <w:abstractNumId w:val="2"/>
+    <w:lvlOverride w:ilvl="0"/>
+    <w:lvlOverride w:ilvl="1"/>
+    <w:lvlOverride w:ilvl="2"/>
+    <w:lvlOverride w:ilvl="3"/>
+    <w:lvlOverride w:ilvl="4"/>
+    <w:lvlOverride w:ilvl="5"/>
+    <w:lvlOverride w:ilvl="6"/>
+    <w:lvlOverride w:ilvl="7"/>
+    <w:lvlOverride w:ilvl="8"/>
+  </w:num>
+  <w:num w:numId="5" w16cid:durableId="903178351">
+    <w:abstractNumId w:val="1"/>
+    <w:lvlOverride w:ilvl="0"/>
+    <w:lvlOverride w:ilvl="1"/>
+    <w:lvlOverride w:ilvl="2"/>
+    <w:lvlOverride w:ilvl="3"/>
+    <w:lvlOverride w:ilvl="4"/>
+    <w:lvlOverride w:ilvl="5"/>
+    <w:lvlOverride w:ilvl="6"/>
+    <w:lvlOverride w:ilvl="7"/>
+    <w:lvlOverride w:ilvl="8"/>
+  </w:num>
+  <w:num w:numId="6" w16cid:durableId="989479475">
+    <w:abstractNumId w:val="0"/>
+    <w:lvlOverride w:ilvl="0"/>
+    <w:lvlOverride w:ilvl="1"/>
+    <w:lvlOverride w:ilvl="2"/>
+    <w:lvlOverride w:ilvl="3"/>
+    <w:lvlOverride w:ilvl="4"/>
+    <w:lvlOverride w:ilvl="5"/>
+    <w:lvlOverride w:ilvl="6"/>
+    <w:lvlOverride w:ilvl="7"/>
+    <w:lvlOverride w:ilvl="8"/>
   </w:num>
 </w:numbering>
 </file>
@@ -1974,6 +2304,7 @@
     <w:lsdException w:name="HTML Sample" w:semiHidden="1" w:unhideWhenUsed="1"/>
     <w:lsdException w:name="HTML Typewriter" w:semiHidden="1" w:unhideWhenUsed="1"/>
     <w:lsdException w:name="HTML Variable" w:semiHidden="1" w:unhideWhenUsed="1"/>
+    <w:lsdException w:name="Normal Table" w:semiHidden="1" w:unhideWhenUsed="1"/>
     <w:lsdException w:name="annotation subject" w:semiHidden="1" w:unhideWhenUsed="1"/>
     <w:lsdException w:name="No List" w:semiHidden="1" w:unhideWhenUsed="1"/>
     <w:lsdException w:name="Outline List 1" w:semiHidden="1" w:unhideWhenUsed="1"/>
@@ -2016,8 +2347,11 @@
     <w:lsdException w:name="Table Contemporary" w:semiHidden="1" w:unhideWhenUsed="1"/>
     <w:lsdException w:name="Table Elegant" w:semiHidden="1" w:unhideWhenUsed="1"/>
     <w:lsdException w:name="Table Professional" w:semiHidden="1" w:unhideWhenUsed="1"/>
+    <w:lsdException w:name="Table Subtle 1" w:semiHidden="1" w:unhideWhenUsed="1"/>
     <w:lsdException w:name="Table Subtle 2" w:semiHidden="1" w:unhideWhenUsed="1"/>
     <w:lsdException w:name="Table Web 1" w:semiHidden="1" w:unhideWhenUsed="1"/>
+    <w:lsdException w:name="Table Web 2" w:semiHidden="1" w:unhideWhenUsed="1"/>
+    <w:lsdException w:name="Table Web 3" w:semiHidden="1" w:unhideWhenUsed="1"/>
     <w:lsdException w:name="Balloon Text" w:semiHidden="1" w:unhideWhenUsed="1"/>
     <w:lsdException w:name="Table Grid" w:uiPriority="39"/>
     <w:lsdException w:name="Table Theme" w:semiHidden="1" w:unhideWhenUsed="1"/>
@@ -2245,22 +2579,25 @@
   <w:style w:type="paragraph" w:default="1" w:styleId="Normal">
     <w:name w:val="Normal"/>
     <w:qFormat/>
-    <w:rsid w:val="3C3BC38B"/>
+    <w:rsid w:val="00EC0F06"/>
+    <w:pPr>
+      <w:spacing w:line="256" w:lineRule="auto"/>
+    </w:pPr>
     <w:rPr>
       <w:lang w:val="fr-FR"/>
     </w:rPr>
   </w:style>
-  <w:style w:type="paragraph" w:styleId="Heading1">
+  <w:style w:type="paragraph" w:styleId="Titre1">
     <w:name w:val="heading 1"/>
     <w:basedOn w:val="Normal"/>
     <w:next w:val="Normal"/>
-    <w:link w:val="Heading1Char"/>
+    <w:link w:val="Titre1Car"/>
     <w:uiPriority w:val="9"/>
     <w:qFormat/>
     <w:rsid w:val="3C3BC38B"/>
     <w:pPr>
       <w:keepNext/>
-      <w:spacing w:before="240" w:after="0"/>
+      <w:spacing w:before="240" w:after="0" w:line="259" w:lineRule="auto"/>
       <w:outlineLvl w:val="0"/>
     </w:pPr>
     <w:rPr>
@@ -2270,18 +2607,18 @@
       <w:szCs w:val="32"/>
     </w:rPr>
   </w:style>
-  <w:style w:type="paragraph" w:styleId="Heading2">
+  <w:style w:type="paragraph" w:styleId="Titre2">
     <w:name w:val="heading 2"/>
     <w:basedOn w:val="Normal"/>
     <w:next w:val="Normal"/>
-    <w:link w:val="Heading2Char"/>
+    <w:link w:val="Titre2Car"/>
     <w:uiPriority w:val="9"/>
     <w:unhideWhenUsed/>
     <w:qFormat/>
     <w:rsid w:val="3C3BC38B"/>
     <w:pPr>
       <w:keepNext/>
-      <w:spacing w:before="40" w:after="0"/>
+      <w:spacing w:before="40" w:after="0" w:line="259" w:lineRule="auto"/>
       <w:outlineLvl w:val="1"/>
     </w:pPr>
     <w:rPr>
@@ -2291,18 +2628,18 @@
       <w:szCs w:val="26"/>
     </w:rPr>
   </w:style>
-  <w:style w:type="paragraph" w:styleId="Heading3">
+  <w:style w:type="paragraph" w:styleId="Titre3">
     <w:name w:val="heading 3"/>
     <w:basedOn w:val="Normal"/>
     <w:next w:val="Normal"/>
-    <w:link w:val="Heading3Char"/>
+    <w:link w:val="Titre3Car"/>
     <w:uiPriority w:val="9"/>
     <w:unhideWhenUsed/>
     <w:qFormat/>
     <w:rsid w:val="3C3BC38B"/>
     <w:pPr>
       <w:keepNext/>
-      <w:spacing w:before="40" w:after="0"/>
+      <w:spacing w:before="40" w:after="0" w:line="259" w:lineRule="auto"/>
       <w:outlineLvl w:val="2"/>
     </w:pPr>
     <w:rPr>
@@ -2312,18 +2649,18 @@
       <w:szCs w:val="24"/>
     </w:rPr>
   </w:style>
-  <w:style w:type="paragraph" w:styleId="Heading4">
+  <w:style w:type="paragraph" w:styleId="Titre4">
     <w:name w:val="heading 4"/>
     <w:basedOn w:val="Normal"/>
     <w:next w:val="Normal"/>
-    <w:link w:val="Heading4Char"/>
+    <w:link w:val="Titre4Car"/>
     <w:uiPriority w:val="9"/>
     <w:unhideWhenUsed/>
     <w:qFormat/>
     <w:rsid w:val="3C3BC38B"/>
     <w:pPr>
       <w:keepNext/>
-      <w:spacing w:before="40" w:after="0"/>
+      <w:spacing w:before="40" w:after="0" w:line="259" w:lineRule="auto"/>
       <w:outlineLvl w:val="3"/>
     </w:pPr>
     <w:rPr>
@@ -2333,18 +2670,18 @@
       <w:color w:val="2F5496" w:themeColor="accent1" w:themeShade="BF"/>
     </w:rPr>
   </w:style>
-  <w:style w:type="paragraph" w:styleId="Heading5">
+  <w:style w:type="paragraph" w:styleId="Titre5">
     <w:name w:val="heading 5"/>
     <w:basedOn w:val="Normal"/>
     <w:next w:val="Normal"/>
-    <w:link w:val="Heading5Char"/>
+    <w:link w:val="Titre5Car"/>
     <w:uiPriority w:val="9"/>
     <w:unhideWhenUsed/>
     <w:qFormat/>
     <w:rsid w:val="3C3BC38B"/>
     <w:pPr>
       <w:keepNext/>
-      <w:spacing w:before="40" w:after="0"/>
+      <w:spacing w:before="40" w:after="0" w:line="259" w:lineRule="auto"/>
       <w:outlineLvl w:val="4"/>
     </w:pPr>
     <w:rPr>
@@ -2352,18 +2689,18 @@
       <w:color w:val="2F5496" w:themeColor="accent1" w:themeShade="BF"/>
     </w:rPr>
   </w:style>
-  <w:style w:type="paragraph" w:styleId="Heading6">
+  <w:style w:type="paragraph" w:styleId="Titre6">
     <w:name w:val="heading 6"/>
     <w:basedOn w:val="Normal"/>
     <w:next w:val="Normal"/>
-    <w:link w:val="Heading6Char"/>
+    <w:link w:val="Titre6Car"/>
     <w:uiPriority w:val="9"/>
     <w:unhideWhenUsed/>
     <w:qFormat/>
     <w:rsid w:val="3C3BC38B"/>
     <w:pPr>
       <w:keepNext/>
-      <w:spacing w:before="40" w:after="0"/>
+      <w:spacing w:before="40" w:after="0" w:line="259" w:lineRule="auto"/>
       <w:outlineLvl w:val="5"/>
     </w:pPr>
     <w:rPr>
@@ -2371,18 +2708,18 @@
       <w:color w:val="1F3763"/>
     </w:rPr>
   </w:style>
-  <w:style w:type="paragraph" w:styleId="Heading7">
+  <w:style w:type="paragraph" w:styleId="Titre7">
     <w:name w:val="heading 7"/>
     <w:basedOn w:val="Normal"/>
     <w:next w:val="Normal"/>
-    <w:link w:val="Heading7Char"/>
+    <w:link w:val="Titre7Car"/>
     <w:uiPriority w:val="9"/>
     <w:unhideWhenUsed/>
     <w:qFormat/>
     <w:rsid w:val="3C3BC38B"/>
     <w:pPr>
       <w:keepNext/>
-      <w:spacing w:before="40" w:after="0"/>
+      <w:spacing w:before="40" w:after="0" w:line="259" w:lineRule="auto"/>
       <w:outlineLvl w:val="6"/>
     </w:pPr>
     <w:rPr>
@@ -2392,18 +2729,18 @@
       <w:color w:val="1F3763"/>
     </w:rPr>
   </w:style>
-  <w:style w:type="paragraph" w:styleId="Heading8">
+  <w:style w:type="paragraph" w:styleId="Titre8">
     <w:name w:val="heading 8"/>
     <w:basedOn w:val="Normal"/>
     <w:next w:val="Normal"/>
-    <w:link w:val="Heading8Char"/>
+    <w:link w:val="Titre8Car"/>
     <w:uiPriority w:val="9"/>
     <w:unhideWhenUsed/>
     <w:qFormat/>
     <w:rsid w:val="3C3BC38B"/>
     <w:pPr>
       <w:keepNext/>
-      <w:spacing w:before="40" w:after="0"/>
+      <w:spacing w:before="40" w:after="0" w:line="259" w:lineRule="auto"/>
       <w:outlineLvl w:val="7"/>
     </w:pPr>
     <w:rPr>
@@ -2413,18 +2750,18 @@
       <w:szCs w:val="21"/>
     </w:rPr>
   </w:style>
-  <w:style w:type="paragraph" w:styleId="Heading9">
+  <w:style w:type="paragraph" w:styleId="Titre9">
     <w:name w:val="heading 9"/>
     <w:basedOn w:val="Normal"/>
     <w:next w:val="Normal"/>
-    <w:link w:val="Heading9Char"/>
+    <w:link w:val="Titre9Car"/>
     <w:uiPriority w:val="9"/>
     <w:unhideWhenUsed/>
     <w:qFormat/>
     <w:rsid w:val="3C3BC38B"/>
     <w:pPr>
       <w:keepNext/>
-      <w:spacing w:before="40" w:after="0"/>
+      <w:spacing w:before="40" w:after="0" w:line="259" w:lineRule="auto"/>
       <w:outlineLvl w:val="8"/>
     </w:pPr>
     <w:rPr>
@@ -2436,13 +2773,13 @@
       <w:szCs w:val="21"/>
     </w:rPr>
   </w:style>
-  <w:style w:type="character" w:default="1" w:styleId="DefaultParagraphFont">
+  <w:style w:type="character" w:default="1" w:styleId="Policepardfaut">
     <w:name w:val="Default Paragraph Font"/>
     <w:uiPriority w:val="1"/>
     <w:semiHidden/>
     <w:unhideWhenUsed/>
   </w:style>
-  <w:style w:type="table" w:default="1" w:styleId="TableNormal">
+  <w:style w:type="table" w:default="1" w:styleId="TableauNormal">
     <w:name w:val="Normal Table"/>
     <w:uiPriority w:val="99"/>
     <w:semiHidden/>
@@ -2457,22 +2794,22 @@
       </w:tblCellMar>
     </w:tblPr>
   </w:style>
-  <w:style w:type="numbering" w:default="1" w:styleId="NoList">
+  <w:style w:type="numbering" w:default="1" w:styleId="Aucuneliste">
     <w:name w:val="No List"/>
     <w:uiPriority w:val="99"/>
     <w:semiHidden/>
     <w:unhideWhenUsed/>
   </w:style>
-  <w:style w:type="paragraph" w:styleId="Title">
+  <w:style w:type="paragraph" w:styleId="Titre">
     <w:name w:val="Title"/>
     <w:basedOn w:val="Normal"/>
     <w:next w:val="Normal"/>
-    <w:link w:val="TitleChar"/>
+    <w:link w:val="TitreCar"/>
     <w:uiPriority w:val="10"/>
     <w:qFormat/>
     <w:rsid w:val="3C3BC38B"/>
     <w:pPr>
-      <w:spacing w:after="0"/>
+      <w:spacing w:after="0" w:line="259" w:lineRule="auto"/>
       <w:contextualSpacing/>
     </w:pPr>
     <w:rPr>
@@ -2481,29 +2818,32 @@
       <w:szCs w:val="56"/>
     </w:rPr>
   </w:style>
-  <w:style w:type="paragraph" w:styleId="Subtitle">
+  <w:style w:type="paragraph" w:styleId="Sous-titre">
     <w:name w:val="Subtitle"/>
     <w:basedOn w:val="Normal"/>
     <w:next w:val="Normal"/>
-    <w:link w:val="SubtitleChar"/>
+    <w:link w:val="Sous-titreCar"/>
     <w:uiPriority w:val="11"/>
     <w:qFormat/>
     <w:rsid w:val="3C3BC38B"/>
+    <w:pPr>
+      <w:spacing w:line="259" w:lineRule="auto"/>
+    </w:pPr>
     <w:rPr>
       <w:rFonts w:eastAsiaTheme="minorEastAsia"/>
       <w:color w:val="5A5A5A"/>
     </w:rPr>
   </w:style>
-  <w:style w:type="paragraph" w:styleId="Quote">
+  <w:style w:type="paragraph" w:styleId="Citation">
     <w:name w:val="Quote"/>
     <w:basedOn w:val="Normal"/>
     <w:next w:val="Normal"/>
-    <w:link w:val="QuoteChar"/>
+    <w:link w:val="CitationCar"/>
     <w:uiPriority w:val="29"/>
     <w:qFormat/>
     <w:rsid w:val="3C3BC38B"/>
     <w:pPr>
-      <w:spacing w:before="200"/>
+      <w:spacing w:before="200" w:line="259" w:lineRule="auto"/>
       <w:ind w:left="864" w:right="864"/>
       <w:jc w:val="center"/>
     </w:pPr>
@@ -2513,16 +2853,16 @@
       <w:color w:val="404040" w:themeColor="text1" w:themeTint="BF"/>
     </w:rPr>
   </w:style>
-  <w:style w:type="paragraph" w:styleId="IntenseQuote">
+  <w:style w:type="paragraph" w:styleId="Citationintense">
     <w:name w:val="Intense Quote"/>
     <w:basedOn w:val="Normal"/>
     <w:next w:val="Normal"/>
-    <w:link w:val="IntenseQuoteChar"/>
+    <w:link w:val="CitationintenseCar"/>
     <w:uiPriority w:val="30"/>
     <w:qFormat/>
     <w:rsid w:val="3C3BC38B"/>
     <w:pPr>
-      <w:spacing w:before="360" w:after="360"/>
+      <w:spacing w:before="360" w:after="360" w:line="259" w:lineRule="auto"/>
       <w:ind w:left="864" w:right="864"/>
       <w:jc w:val="center"/>
     </w:pPr>
@@ -2532,21 +2872,22 @@
       <w:color w:val="4472C4" w:themeColor="accent1"/>
     </w:rPr>
   </w:style>
-  <w:style w:type="paragraph" w:styleId="ListParagraph">
+  <w:style w:type="paragraph" w:styleId="Paragraphedeliste">
     <w:name w:val="List Paragraph"/>
     <w:basedOn w:val="Normal"/>
     <w:uiPriority w:val="34"/>
     <w:qFormat/>
     <w:rsid w:val="3C3BC38B"/>
     <w:pPr>
+      <w:spacing w:line="259" w:lineRule="auto"/>
       <w:ind w:left="720"/>
       <w:contextualSpacing/>
     </w:pPr>
   </w:style>
-  <w:style w:type="character" w:customStyle="1" w:styleId="Heading1Char">
-    <w:name w:val="Heading 1 Char"/>
-    <w:basedOn w:val="DefaultParagraphFont"/>
-    <w:link w:val="Heading1"/>
+  <w:style w:type="character" w:customStyle="1" w:styleId="Titre1Car">
+    <w:name w:val="Titre 1 Car"/>
+    <w:basedOn w:val="Policepardfaut"/>
+    <w:link w:val="Titre1"/>
     <w:uiPriority w:val="9"/>
     <w:rsid w:val="3C3BC38B"/>
     <w:rPr>
@@ -2558,10 +2899,10 @@
       <w:lang w:val="fr-FR"/>
     </w:rPr>
   </w:style>
-  <w:style w:type="character" w:customStyle="1" w:styleId="Heading2Char">
-    <w:name w:val="Heading 2 Char"/>
-    <w:basedOn w:val="DefaultParagraphFont"/>
-    <w:link w:val="Heading2"/>
+  <w:style w:type="character" w:customStyle="1" w:styleId="Titre2Car">
+    <w:name w:val="Titre 2 Car"/>
+    <w:basedOn w:val="Policepardfaut"/>
+    <w:link w:val="Titre2"/>
     <w:uiPriority w:val="9"/>
     <w:rsid w:val="3C3BC38B"/>
     <w:rPr>
@@ -2573,10 +2914,10 @@
       <w:lang w:val="fr-FR"/>
     </w:rPr>
   </w:style>
-  <w:style w:type="character" w:customStyle="1" w:styleId="Heading3Char">
-    <w:name w:val="Heading 3 Char"/>
-    <w:basedOn w:val="DefaultParagraphFont"/>
-    <w:link w:val="Heading3"/>
+  <w:style w:type="character" w:customStyle="1" w:styleId="Titre3Car">
+    <w:name w:val="Titre 3 Car"/>
+    <w:basedOn w:val="Policepardfaut"/>
+    <w:link w:val="Titre3"/>
     <w:uiPriority w:val="9"/>
     <w:rsid w:val="3C3BC38B"/>
     <w:rPr>
@@ -2588,10 +2929,10 @@
       <w:lang w:val="fr-FR"/>
     </w:rPr>
   </w:style>
-  <w:style w:type="character" w:customStyle="1" w:styleId="Heading4Char">
-    <w:name w:val="Heading 4 Char"/>
-    <w:basedOn w:val="DefaultParagraphFont"/>
-    <w:link w:val="Heading4"/>
+  <w:style w:type="character" w:customStyle="1" w:styleId="Titre4Car">
+    <w:name w:val="Titre 4 Car"/>
+    <w:basedOn w:val="Policepardfaut"/>
+    <w:link w:val="Titre4"/>
     <w:uiPriority w:val="9"/>
     <w:rsid w:val="3C3BC38B"/>
     <w:rPr>
@@ -2603,10 +2944,10 @@
       <w:lang w:val="fr-FR"/>
     </w:rPr>
   </w:style>
-  <w:style w:type="character" w:customStyle="1" w:styleId="Heading5Char">
-    <w:name w:val="Heading 5 Char"/>
-    <w:basedOn w:val="DefaultParagraphFont"/>
-    <w:link w:val="Heading5"/>
+  <w:style w:type="character" w:customStyle="1" w:styleId="Titre5Car">
+    <w:name w:val="Titre 5 Car"/>
+    <w:basedOn w:val="Policepardfaut"/>
+    <w:link w:val="Titre5"/>
     <w:uiPriority w:val="9"/>
     <w:rsid w:val="3C3BC38B"/>
     <w:rPr>
@@ -2616,10 +2957,10 @@
       <w:lang w:val="fr-FR"/>
     </w:rPr>
   </w:style>
-  <w:style w:type="character" w:customStyle="1" w:styleId="Heading6Char">
-    <w:name w:val="Heading 6 Char"/>
-    <w:basedOn w:val="DefaultParagraphFont"/>
-    <w:link w:val="Heading6"/>
+  <w:style w:type="character" w:customStyle="1" w:styleId="Titre6Car">
+    <w:name w:val="Titre 6 Car"/>
+    <w:basedOn w:val="Policepardfaut"/>
+    <w:link w:val="Titre6"/>
     <w:uiPriority w:val="9"/>
     <w:rsid w:val="3C3BC38B"/>
     <w:rPr>
@@ -2629,10 +2970,10 @@
       <w:lang w:val="fr-FR"/>
     </w:rPr>
   </w:style>
-  <w:style w:type="character" w:customStyle="1" w:styleId="Heading7Char">
-    <w:name w:val="Heading 7 Char"/>
-    <w:basedOn w:val="DefaultParagraphFont"/>
-    <w:link w:val="Heading7"/>
+  <w:style w:type="character" w:customStyle="1" w:styleId="Titre7Car">
+    <w:name w:val="Titre 7 Car"/>
+    <w:basedOn w:val="Policepardfaut"/>
+    <w:link w:val="Titre7"/>
     <w:uiPriority w:val="9"/>
     <w:rsid w:val="3C3BC38B"/>
     <w:rPr>
@@ -2644,10 +2985,10 @@
       <w:lang w:val="fr-FR"/>
     </w:rPr>
   </w:style>
-  <w:style w:type="character" w:customStyle="1" w:styleId="Heading8Char">
-    <w:name w:val="Heading 8 Char"/>
-    <w:basedOn w:val="DefaultParagraphFont"/>
-    <w:link w:val="Heading8"/>
+  <w:style w:type="character" w:customStyle="1" w:styleId="Titre8Car">
+    <w:name w:val="Titre 8 Car"/>
+    <w:basedOn w:val="Policepardfaut"/>
+    <w:link w:val="Titre8"/>
     <w:uiPriority w:val="9"/>
     <w:rsid w:val="3C3BC38B"/>
     <w:rPr>
@@ -2659,10 +3000,10 @@
       <w:lang w:val="fr-FR"/>
     </w:rPr>
   </w:style>
-  <w:style w:type="character" w:customStyle="1" w:styleId="Heading9Char">
-    <w:name w:val="Heading 9 Char"/>
-    <w:basedOn w:val="DefaultParagraphFont"/>
-    <w:link w:val="Heading9"/>
+  <w:style w:type="character" w:customStyle="1" w:styleId="Titre9Car">
+    <w:name w:val="Titre 9 Car"/>
+    <w:basedOn w:val="Policepardfaut"/>
+    <w:link w:val="Titre9"/>
     <w:uiPriority w:val="9"/>
     <w:rsid w:val="3C3BC38B"/>
     <w:rPr>
@@ -2676,10 +3017,10 @@
       <w:lang w:val="fr-FR"/>
     </w:rPr>
   </w:style>
-  <w:style w:type="character" w:customStyle="1" w:styleId="TitleChar">
-    <w:name w:val="Title Char"/>
-    <w:basedOn w:val="DefaultParagraphFont"/>
-    <w:link w:val="Title"/>
+  <w:style w:type="character" w:customStyle="1" w:styleId="TitreCar">
+    <w:name w:val="Titre Car"/>
+    <w:basedOn w:val="Policepardfaut"/>
+    <w:link w:val="Titre"/>
     <w:uiPriority w:val="10"/>
     <w:rsid w:val="3C3BC38B"/>
     <w:rPr>
@@ -2690,10 +3031,10 @@
       <w:lang w:val="fr-FR"/>
     </w:rPr>
   </w:style>
-  <w:style w:type="character" w:customStyle="1" w:styleId="SubtitleChar">
-    <w:name w:val="Subtitle Char"/>
-    <w:basedOn w:val="DefaultParagraphFont"/>
-    <w:link w:val="Subtitle"/>
+  <w:style w:type="character" w:customStyle="1" w:styleId="Sous-titreCar">
+    <w:name w:val="Sous-titre Car"/>
+    <w:basedOn w:val="Policepardfaut"/>
+    <w:link w:val="Sous-titre"/>
     <w:uiPriority w:val="11"/>
     <w:rsid w:val="3C3BC38B"/>
     <w:rPr>
@@ -2703,10 +3044,10 @@
       <w:lang w:val="fr-FR"/>
     </w:rPr>
   </w:style>
-  <w:style w:type="character" w:customStyle="1" w:styleId="QuoteChar">
-    <w:name w:val="Quote Char"/>
-    <w:basedOn w:val="DefaultParagraphFont"/>
-    <w:link w:val="Quote"/>
+  <w:style w:type="character" w:customStyle="1" w:styleId="CitationCar">
+    <w:name w:val="Citation Car"/>
+    <w:basedOn w:val="Policepardfaut"/>
+    <w:link w:val="Citation"/>
     <w:uiPriority w:val="29"/>
     <w:rsid w:val="3C3BC38B"/>
     <w:rPr>
@@ -2717,10 +3058,10 @@
       <w:lang w:val="fr-FR"/>
     </w:rPr>
   </w:style>
-  <w:style w:type="character" w:customStyle="1" w:styleId="IntenseQuoteChar">
-    <w:name w:val="Intense Quote Char"/>
-    <w:basedOn w:val="DefaultParagraphFont"/>
-    <w:link w:val="IntenseQuote"/>
+  <w:style w:type="character" w:customStyle="1" w:styleId="CitationintenseCar">
+    <w:name w:val="Citation intense Car"/>
+    <w:basedOn w:val="Policepardfaut"/>
+    <w:link w:val="Citationintense"/>
     <w:uiPriority w:val="30"/>
     <w:rsid w:val="3C3BC38B"/>
     <w:rPr>
@@ -2731,7 +3072,7 @@
       <w:lang w:val="fr-FR"/>
     </w:rPr>
   </w:style>
-  <w:style w:type="paragraph" w:styleId="TOC1">
+  <w:style w:type="paragraph" w:styleId="TM1">
     <w:name w:val="toc 1"/>
     <w:basedOn w:val="Normal"/>
     <w:next w:val="Normal"/>
@@ -2739,10 +3080,10 @@
     <w:unhideWhenUsed/>
     <w:rsid w:val="3C3BC38B"/>
     <w:pPr>
-      <w:spacing w:after="100"/>
+      <w:spacing w:after="100" w:line="259" w:lineRule="auto"/>
     </w:pPr>
   </w:style>
-  <w:style w:type="paragraph" w:styleId="TOC2">
+  <w:style w:type="paragraph" w:styleId="TM2">
     <w:name w:val="toc 2"/>
     <w:basedOn w:val="Normal"/>
     <w:next w:val="Normal"/>
@@ -2754,7 +3095,7 @@
       <w:ind w:left="220"/>
     </w:pPr>
   </w:style>
-  <w:style w:type="paragraph" w:styleId="TOC3">
+  <w:style w:type="paragraph" w:styleId="TM3">
     <w:name w:val="toc 3"/>
     <w:basedOn w:val="Normal"/>
     <w:next w:val="Normal"/>
@@ -2766,7 +3107,7 @@
       <w:ind w:left="440"/>
     </w:pPr>
   </w:style>
-  <w:style w:type="paragraph" w:styleId="TOC4">
+  <w:style w:type="paragraph" w:styleId="TM4">
     <w:name w:val="toc 4"/>
     <w:basedOn w:val="Normal"/>
     <w:next w:val="Normal"/>
@@ -2778,7 +3119,7 @@
       <w:ind w:left="660"/>
     </w:pPr>
   </w:style>
-  <w:style w:type="paragraph" w:styleId="TOC5">
+  <w:style w:type="paragraph" w:styleId="TM5">
     <w:name w:val="toc 5"/>
     <w:basedOn w:val="Normal"/>
     <w:next w:val="Normal"/>
@@ -2790,7 +3131,7 @@
       <w:ind w:left="880"/>
     </w:pPr>
   </w:style>
-  <w:style w:type="paragraph" w:styleId="TOC6">
+  <w:style w:type="paragraph" w:styleId="TM6">
     <w:name w:val="toc 6"/>
     <w:basedOn w:val="Normal"/>
     <w:next w:val="Normal"/>
@@ -2802,7 +3143,7 @@
       <w:ind w:left="1100"/>
     </w:pPr>
   </w:style>
-  <w:style w:type="paragraph" w:styleId="TOC7">
+  <w:style w:type="paragraph" w:styleId="TM7">
     <w:name w:val="toc 7"/>
     <w:basedOn w:val="Normal"/>
     <w:next w:val="Normal"/>
@@ -2814,7 +3155,7 @@
       <w:ind w:left="1320"/>
     </w:pPr>
   </w:style>
-  <w:style w:type="paragraph" w:styleId="TOC8">
+  <w:style w:type="paragraph" w:styleId="TM8">
     <w:name w:val="toc 8"/>
     <w:basedOn w:val="Normal"/>
     <w:next w:val="Normal"/>
@@ -2826,7 +3167,7 @@
       <w:ind w:left="1540"/>
     </w:pPr>
   </w:style>
-  <w:style w:type="paragraph" w:styleId="TOC9">
+  <w:style w:type="paragraph" w:styleId="TM9">
     <w:name w:val="toc 9"/>
     <w:basedOn w:val="Normal"/>
     <w:next w:val="Normal"/>
@@ -2838,10 +3179,10 @@
       <w:ind w:left="1760"/>
     </w:pPr>
   </w:style>
-  <w:style w:type="paragraph" w:styleId="EndnoteText">
+  <w:style w:type="paragraph" w:styleId="Notedefin">
     <w:name w:val="endnote text"/>
     <w:basedOn w:val="Normal"/>
-    <w:link w:val="EndnoteTextChar"/>
+    <w:link w:val="NotedefinCar"/>
     <w:uiPriority w:val="99"/>
     <w:semiHidden/>
     <w:unhideWhenUsed/>
@@ -2854,10 +3195,10 @@
       <w:szCs w:val="20"/>
     </w:rPr>
   </w:style>
-  <w:style w:type="character" w:customStyle="1" w:styleId="EndnoteTextChar">
-    <w:name w:val="Endnote Text Char"/>
-    <w:basedOn w:val="DefaultParagraphFont"/>
-    <w:link w:val="EndnoteText"/>
+  <w:style w:type="character" w:customStyle="1" w:styleId="NotedefinCar">
+    <w:name w:val="Note de fin Car"/>
+    <w:basedOn w:val="Policepardfaut"/>
+    <w:link w:val="Notedefin"/>
     <w:uiPriority w:val="99"/>
     <w:semiHidden/>
     <w:rsid w:val="3C3BC38B"/>
@@ -2868,10 +3209,10 @@
       <w:lang w:val="fr-FR"/>
     </w:rPr>
   </w:style>
-  <w:style w:type="paragraph" w:styleId="Footer">
+  <w:style w:type="paragraph" w:styleId="Pieddepage">
     <w:name w:val="footer"/>
     <w:basedOn w:val="Normal"/>
-    <w:link w:val="FooterChar"/>
+    <w:link w:val="PieddepageCar"/>
     <w:uiPriority w:val="99"/>
     <w:unhideWhenUsed/>
     <w:rsid w:val="3C3BC38B"/>
@@ -2883,10 +3224,10 @@
       <w:spacing w:after="0"/>
     </w:pPr>
   </w:style>
-  <w:style w:type="character" w:customStyle="1" w:styleId="FooterChar">
-    <w:name w:val="Footer Char"/>
-    <w:basedOn w:val="DefaultParagraphFont"/>
-    <w:link w:val="Footer"/>
+  <w:style w:type="character" w:customStyle="1" w:styleId="PieddepageCar">
+    <w:name w:val="Pied de page Car"/>
+    <w:basedOn w:val="Policepardfaut"/>
+    <w:link w:val="Pieddepage"/>
     <w:uiPriority w:val="99"/>
     <w:rsid w:val="3C3BC38B"/>
     <w:rPr>
@@ -2894,26 +3235,26 @@
       <w:lang w:val="fr-FR"/>
     </w:rPr>
   </w:style>
-  <w:style w:type="paragraph" w:styleId="FootnoteText">
+  <w:style w:type="paragraph" w:styleId="Notedebasdepage">
     <w:name w:val="footnote text"/>
     <w:basedOn w:val="Normal"/>
-    <w:link w:val="FootnoteTextChar"/>
+    <w:link w:val="NotedebasdepageCar"/>
     <w:uiPriority w:val="99"/>
     <w:semiHidden/>
     <w:unhideWhenUsed/>
     <w:rsid w:val="3C3BC38B"/>
     <w:pPr>
-      <w:spacing w:after="0"/>
+      <w:spacing w:after="0" w:line="259" w:lineRule="auto"/>
     </w:pPr>
     <w:rPr>
       <w:sz w:val="20"/>
       <w:szCs w:val="20"/>
     </w:rPr>
   </w:style>
-  <w:style w:type="character" w:customStyle="1" w:styleId="FootnoteTextChar">
-    <w:name w:val="Footnote Text Char"/>
-    <w:basedOn w:val="DefaultParagraphFont"/>
-    <w:link w:val="FootnoteText"/>
+  <w:style w:type="character" w:customStyle="1" w:styleId="NotedebasdepageCar">
+    <w:name w:val="Note de bas de page Car"/>
+    <w:basedOn w:val="Policepardfaut"/>
+    <w:link w:val="Notedebasdepage"/>
     <w:uiPriority w:val="99"/>
     <w:semiHidden/>
     <w:rsid w:val="3C3BC38B"/>
@@ -2924,10 +3265,10 @@
       <w:lang w:val="fr-FR"/>
     </w:rPr>
   </w:style>
-  <w:style w:type="paragraph" w:styleId="Header">
+  <w:style w:type="paragraph" w:styleId="En-tte">
     <w:name w:val="header"/>
     <w:basedOn w:val="Normal"/>
-    <w:link w:val="HeaderChar"/>
+    <w:link w:val="En-tteCar"/>
     <w:uiPriority w:val="99"/>
     <w:unhideWhenUsed/>
     <w:rsid w:val="3C3BC38B"/>
@@ -2939,10 +3280,10 @@
       <w:spacing w:after="0"/>
     </w:pPr>
   </w:style>
-  <w:style w:type="character" w:customStyle="1" w:styleId="HeaderChar">
-    <w:name w:val="Header Char"/>
-    <w:basedOn w:val="DefaultParagraphFont"/>
-    <w:link w:val="Header"/>
+  <w:style w:type="character" w:customStyle="1" w:styleId="En-tteCar">
+    <w:name w:val="En-tête Car"/>
+    <w:basedOn w:val="Policepardfaut"/>
+    <w:link w:val="En-tte"/>
     <w:uiPriority w:val="99"/>
     <w:rsid w:val="3C3BC38B"/>
     <w:rPr>
@@ -2950,9 +3291,9 @@
       <w:lang w:val="fr-FR"/>
     </w:rPr>
   </w:style>
-  <w:style w:type="character" w:styleId="Hyperlink">
+  <w:style w:type="character" w:styleId="Lienhypertexte">
     <w:name w:val="Hyperlink"/>
-    <w:basedOn w:val="DefaultParagraphFont"/>
+    <w:basedOn w:val="Policepardfaut"/>
     <w:uiPriority w:val="99"/>
     <w:unhideWhenUsed/>
     <w:rPr>
@@ -2960,9 +3301,9 @@
       <w:u w:val="single"/>
     </w:rPr>
   </w:style>
-  <w:style w:type="character" w:styleId="UnresolvedMention">
+  <w:style w:type="character" w:styleId="Mentionnonrsolue">
     <w:name w:val="Unresolved Mention"/>
-    <w:basedOn w:val="DefaultParagraphFont"/>
+    <w:basedOn w:val="Policepardfaut"/>
     <w:uiPriority w:val="99"/>
     <w:semiHidden/>
     <w:unhideWhenUsed/>

</xml_diff>